<commit_message>
CIV-15697 Missing Organization name on sealed form fix (#5797)
* Initial Commit
* Fix
---------
Co-authored-by: krishnanuthalapati <32389208+krishnanuthalapati@users.noreply.github.com>
</commit_message>
<xml_diff>
--- a/docker/docmosis/templates/CV-UNS-CLM-ENG-01125.docx
+++ b/docker/docmosis/templates/CV-UNS-CLM-ENG-01125.docx
@@ -1,6 +1,6 @@
 
 <file path=word/document.xml><?xml version="1.0" encoding="utf-8"?>
-<w:document xmlns:wpc="http://schemas.microsoft.com/office/word/2010/wordprocessingCanvas" xmlns:cx="http://schemas.microsoft.com/office/drawing/2014/chartex" xmlns:cx1="http://schemas.microsoft.com/office/drawing/2015/9/8/chartex" xmlns:cx2="http://schemas.microsoft.com/office/drawing/2015/10/21/chartex" xmlns:cx3="http://schemas.microsoft.com/office/drawing/2016/5/9/chartex" xmlns:cx4="http://schemas.microsoft.com/office/drawing/2016/5/10/chartex" xmlns:cx5="http://schemas.microsoft.com/office/drawing/2016/5/11/chartex" xmlns:cx6="http://schemas.microsoft.com/office/drawing/2016/5/12/chartex" xmlns:cx7="http://schemas.microsoft.com/office/drawing/2016/5/13/chartex" xmlns:cx8="http://schemas.microsoft.com/office/drawing/2016/5/14/chartex" xmlns:mc="http://schemas.openxmlformats.org/markup-compatibility/2006" xmlns:aink="http://schemas.microsoft.com/office/drawing/2016/ink" xmlns:am3d="http://schemas.microsoft.com/office/drawing/2017/model3d" xmlns:o="urn:schemas-microsoft-com:office:office" xmlns:oel="http://schemas.microsoft.com/office/2019/extlst" xmlns:r="http://schemas.openxmlformats.org/officeDocument/2006/relationships" xmlns:m="http://schemas.openxmlformats.org/officeDocument/2006/math" xmlns:v="urn:schemas-microsoft-com:vml" xmlns:wp14="http://schemas.microsoft.com/office/word/2010/wordprocessingDrawing" xmlns:wp="http://schemas.openxmlformats.org/drawingml/2006/wordprocessingDrawing" xmlns:w10="urn:schemas-microsoft-com:office:word" xmlns:w="http://schemas.openxmlformats.org/wordprocessingml/2006/main" xmlns:w14="http://schemas.microsoft.com/office/word/2010/wordml" xmlns:w15="http://schemas.microsoft.com/office/word/2012/wordml" xmlns:w16cex="http://schemas.microsoft.com/office/word/2018/wordml/cex" xmlns:w16cid="http://schemas.microsoft.com/office/word/2016/wordml/cid" xmlns:w16="http://schemas.microsoft.com/office/word/2018/wordml" xmlns:w16sdtdh="http://schemas.microsoft.com/office/word/2020/wordml/sdtdatahash" xmlns:w16se="http://schemas.microsoft.com/office/word/2015/wordml/symex" xmlns:wpg="http://schemas.microsoft.com/office/word/2010/wordprocessingGroup" xmlns:wpi="http://schemas.microsoft.com/office/word/2010/wordprocessingInk" xmlns:wne="http://schemas.microsoft.com/office/word/2006/wordml" xmlns:wps="http://schemas.microsoft.com/office/word/2010/wordprocessingShape" mc:Ignorable="w14 w15 w16se w16cid w16 w16cex w16sdtdh wp14">
+<w:document xmlns:wpc="http://schemas.microsoft.com/office/word/2010/wordprocessingCanvas" xmlns:cx="http://schemas.microsoft.com/office/drawing/2014/chartex" xmlns:cx1="http://schemas.microsoft.com/office/drawing/2015/9/8/chartex" xmlns:cx2="http://schemas.microsoft.com/office/drawing/2015/10/21/chartex" xmlns:cx3="http://schemas.microsoft.com/office/drawing/2016/5/9/chartex" xmlns:cx4="http://schemas.microsoft.com/office/drawing/2016/5/10/chartex" xmlns:cx5="http://schemas.microsoft.com/office/drawing/2016/5/11/chartex" xmlns:cx6="http://schemas.microsoft.com/office/drawing/2016/5/12/chartex" xmlns:cx7="http://schemas.microsoft.com/office/drawing/2016/5/13/chartex" xmlns:cx8="http://schemas.microsoft.com/office/drawing/2016/5/14/chartex" xmlns:mc="http://schemas.openxmlformats.org/markup-compatibility/2006" xmlns:aink="http://schemas.microsoft.com/office/drawing/2016/ink" xmlns:am3d="http://schemas.microsoft.com/office/drawing/2017/model3d" xmlns:o="urn:schemas-microsoft-com:office:office" xmlns:oel="http://schemas.microsoft.com/office/2019/extlst" xmlns:r="http://schemas.openxmlformats.org/officeDocument/2006/relationships" xmlns:m="http://schemas.openxmlformats.org/officeDocument/2006/math" xmlns:v="urn:schemas-microsoft-com:vml" xmlns:wp14="http://schemas.microsoft.com/office/word/2010/wordprocessingDrawing" xmlns:wp="http://schemas.openxmlformats.org/drawingml/2006/wordprocessingDrawing" xmlns:w10="urn:schemas-microsoft-com:office:word" xmlns:w="http://schemas.openxmlformats.org/wordprocessingml/2006/main" xmlns:w14="http://schemas.microsoft.com/office/word/2010/wordml" xmlns:w15="http://schemas.microsoft.com/office/word/2012/wordml" xmlns:w16cex="http://schemas.microsoft.com/office/word/2018/wordml/cex" xmlns:w16cid="http://schemas.microsoft.com/office/word/2016/wordml/cid" xmlns:w16="http://schemas.microsoft.com/office/word/2018/wordml" xmlns:w16du="http://schemas.microsoft.com/office/word/2023/wordml/word16du" xmlns:w16sdtdh="http://schemas.microsoft.com/office/word/2020/wordml/sdtdatahash" xmlns:w16se="http://schemas.microsoft.com/office/word/2015/wordml/symex" xmlns:wpg="http://schemas.microsoft.com/office/word/2010/wordprocessingGroup" xmlns:wpi="http://schemas.microsoft.com/office/word/2010/wordprocessingInk" xmlns:wne="http://schemas.microsoft.com/office/word/2006/wordml" xmlns:wps="http://schemas.microsoft.com/office/word/2010/wordprocessingShape" mc:Ignorable="w14 w15 w16se w16cid w16 w16cex w16sdtdh w16du wp14">
   <w:body>
     <w:p>
       <w:pPr>
@@ -386,23 +386,7 @@
                 <w:rFonts w:ascii="GDSTransportWebsite" w:hAnsi="GDSTransportWebsite"/>
                 <w:color w:val="60686D"/>
               </w:rPr>
-              <w:t>&lt;&lt;cs_</w:t>
-            </w:r>
-            <w:proofErr w:type="gramStart"/>
-            <w:r>
-              <w:rPr>
-                <w:rFonts w:ascii="GDSTransportWebsite" w:hAnsi="GDSTransportWebsite"/>
-                <w:color w:val="60686D"/>
-              </w:rPr>
-              <w:t>{!isBlank</w:t>
-            </w:r>
-            <w:proofErr w:type="gramEnd"/>
-            <w:r>
-              <w:rPr>
-                <w:rFonts w:ascii="GDSTransportWebsite" w:hAnsi="GDSTransportWebsite"/>
-                <w:color w:val="60686D"/>
-              </w:rPr>
-              <w:t>(</w:t>
+              <w:t>&lt;&lt;cs_{!isBlank(</w:t>
             </w:r>
             <w:r>
               <w:rPr>
@@ -566,9 +550,8 @@
                 <w:sz w:val="24"/>
                 <w:szCs w:val="24"/>
               </w:rPr>
-              <w:t>Issued: &lt;</w:t>
-            </w:r>
-            <w:proofErr w:type="gramStart"/>
+              <w:t>Issued: &lt;&lt;{dateFormat(issueDate,‘d</w:t>
+            </w:r>
             <w:r>
               <w:rPr>
                 <w:rFonts w:ascii="GDSTransportWebsite" w:eastAsia="Times New Roman" w:hAnsi="GDSTransportWebsite" w:cs="Times New Roman"/>
@@ -576,9 +559,8 @@
                 <w:sz w:val="24"/>
                 <w:szCs w:val="24"/>
               </w:rPr>
-              <w:t>&lt;{</w:t>
-            </w:r>
-            <w:proofErr w:type="gramEnd"/>
+              <w:t xml:space="preserve"> </w:t>
+            </w:r>
             <w:r>
               <w:rPr>
                 <w:rFonts w:ascii="GDSTransportWebsite" w:eastAsia="Times New Roman" w:hAnsi="GDSTransportWebsite" w:cs="Times New Roman"/>
@@ -586,7 +568,7 @@
                 <w:sz w:val="24"/>
                 <w:szCs w:val="24"/>
               </w:rPr>
-              <w:t>dateFormat(issueDate,‘d</w:t>
+              <w:t>MMMM</w:t>
             </w:r>
             <w:r>
               <w:rPr>
@@ -604,8 +586,15 @@
                 <w:sz w:val="24"/>
                 <w:szCs w:val="24"/>
               </w:rPr>
-              <w:t>MMMM</w:t>
-            </w:r>
+              <w:t>yyyy’,‘dd-MM-yyyy’)}&gt;&gt;</w:t>
+            </w:r>
+          </w:p>
+          <w:p>
+            <w:pPr>
+              <w:pStyle w:val="NoSpacing"/>
+              <w:spacing w:line="276" w:lineRule="auto"/>
+              <w:jc w:val="right"/>
+            </w:pPr>
             <w:r>
               <w:rPr>
                 <w:rFonts w:ascii="GDSTransportWebsite" w:eastAsia="Times New Roman" w:hAnsi="GDSTransportWebsite" w:cs="Times New Roman"/>
@@ -613,7 +602,7 @@
                 <w:sz w:val="24"/>
                 <w:szCs w:val="24"/>
               </w:rPr>
-              <w:t xml:space="preserve"> </w:t>
+              <w:t>Submitted</w:t>
             </w:r>
             <w:r>
               <w:rPr>
@@ -622,15 +611,8 @@
                 <w:sz w:val="24"/>
                 <w:szCs w:val="24"/>
               </w:rPr>
-              <w:t>yyyy’,‘dd-MM-yyyy’)}&gt;&gt;</w:t>
-            </w:r>
-          </w:p>
-          <w:p>
-            <w:pPr>
-              <w:pStyle w:val="NoSpacing"/>
-              <w:spacing w:line="276" w:lineRule="auto"/>
-              <w:jc w:val="right"/>
-            </w:pPr>
+              <w:t xml:space="preserve">: </w:t>
+            </w:r>
             <w:r>
               <w:rPr>
                 <w:rFonts w:ascii="GDSTransportWebsite" w:eastAsia="Times New Roman" w:hAnsi="GDSTransportWebsite" w:cs="Times New Roman"/>
@@ -638,45 +620,7 @@
                 <w:sz w:val="24"/>
                 <w:szCs w:val="24"/>
               </w:rPr>
-              <w:t>Submitted</w:t>
-            </w:r>
-            <w:r>
-              <w:rPr>
-                <w:rFonts w:ascii="GDSTransportWebsite" w:eastAsia="Times New Roman" w:hAnsi="GDSTransportWebsite" w:cs="Times New Roman"/>
-                <w:color w:val="60686D"/>
-                <w:sz w:val="24"/>
-                <w:szCs w:val="24"/>
-              </w:rPr>
-              <w:t xml:space="preserve">: </w:t>
-            </w:r>
-            <w:r>
-              <w:rPr>
-                <w:rFonts w:ascii="GDSTransportWebsite" w:eastAsia="Times New Roman" w:hAnsi="GDSTransportWebsite" w:cs="Times New Roman"/>
-                <w:color w:val="60686D"/>
-                <w:sz w:val="24"/>
-                <w:szCs w:val="24"/>
-              </w:rPr>
-              <w:t>&lt;</w:t>
-            </w:r>
-            <w:proofErr w:type="gramStart"/>
-            <w:r>
-              <w:rPr>
-                <w:rFonts w:ascii="GDSTransportWebsite" w:eastAsia="Times New Roman" w:hAnsi="GDSTransportWebsite" w:cs="Times New Roman"/>
-                <w:color w:val="60686D"/>
-                <w:sz w:val="24"/>
-                <w:szCs w:val="24"/>
-              </w:rPr>
-              <w:t>&lt;{</w:t>
-            </w:r>
-            <w:proofErr w:type="gramEnd"/>
-            <w:r>
-              <w:rPr>
-                <w:rFonts w:ascii="GDSTransportWebsite" w:eastAsia="Times New Roman" w:hAnsi="GDSTransportWebsite" w:cs="Times New Roman"/>
-                <w:color w:val="60686D"/>
-                <w:sz w:val="24"/>
-                <w:szCs w:val="24"/>
-              </w:rPr>
-              <w:t>dateFormat(submittedOn,‘d</w:t>
+              <w:t>&lt;&lt;{dateFormat(submittedOn,‘d</w:t>
             </w:r>
             <w:r>
               <w:rPr>
@@ -1046,30 +990,14 @@
                 <w:rFonts w:ascii="GDSTransportWebsite" w:hAnsi="GDSTransportWebsite"/>
                 <w:color w:val="0A0A0A"/>
               </w:rPr>
-              <w:t>_</w:t>
-            </w:r>
-            <w:proofErr w:type="gramStart"/>
-            <w:r>
-              <w:rPr>
-                <w:rFonts w:ascii="GDSTransportWebsite" w:hAnsi="GDSTransportWebsite"/>
-                <w:color w:val="0A0A0A"/>
-              </w:rPr>
-              <w:t>{</w:t>
-            </w:r>
-            <w:r>
-              <w:rPr>
-                <w:rFonts w:ascii="GDSTransportWebsite" w:hAnsi="GDSTransportWebsite"/>
-                <w:color w:val="0A0A0A"/>
-              </w:rPr>
-              <w:t>!isBlank</w:t>
-            </w:r>
-            <w:proofErr w:type="gramEnd"/>
-            <w:r>
-              <w:rPr>
-                <w:rFonts w:ascii="GDSTransportWebsite" w:hAnsi="GDSTransportWebsite"/>
-                <w:color w:val="0A0A0A"/>
-              </w:rPr>
-              <w:t>(litigationFriendName)</w:t>
+              <w:t>_{</w:t>
+            </w:r>
+            <w:r>
+              <w:rPr>
+                <w:rFonts w:ascii="GDSTransportWebsite" w:hAnsi="GDSTransportWebsite"/>
+                <w:color w:val="0A0A0A"/>
+              </w:rPr>
+              <w:t>!isBlank(litigationFriendName)</w:t>
             </w:r>
             <w:r>
               <w:rPr>
@@ -1253,7 +1181,6 @@
               </w:rPr>
               <w:t>.AddressLine</w:t>
             </w:r>
-            <w:proofErr w:type="gramStart"/>
             <w:r>
               <w:rPr>
                 <w:rFonts w:ascii="GDSTransportWebsite" w:hAnsi="GDSTransportWebsite"/>
@@ -1266,15 +1193,7 @@
                 <w:rFonts w:ascii="GDSTransportWebsite" w:hAnsi="GDSTransportWebsite"/>
                 <w:color w:val="0A0A0A"/>
               </w:rPr>
-              <w:t>!=</w:t>
-            </w:r>
-            <w:proofErr w:type="gramEnd"/>
-            <w:r>
-              <w:rPr>
-                <w:rFonts w:ascii="GDSTransportWebsite" w:hAnsi="GDSTransportWebsite"/>
-                <w:color w:val="0A0A0A"/>
-              </w:rPr>
-              <w:t>null}&gt;&gt;&lt;&lt;</w:t>
+              <w:t>!=null}&gt;&gt;&lt;&lt;</w:t>
             </w:r>
             <w:r>
               <w:rPr>
@@ -1389,30 +1308,14 @@
                 <w:rFonts w:ascii="GDSTransportWebsite" w:hAnsi="GDSTransportWebsite"/>
                 <w:color w:val="0A0A0A"/>
               </w:rPr>
-              <w:t>.AddressLine2&gt;&gt;&lt;&lt;es_&gt;&gt;&lt;&lt;cs_</w:t>
-            </w:r>
-            <w:proofErr w:type="gramStart"/>
-            <w:r>
-              <w:rPr>
-                <w:rFonts w:ascii="GDSTransportWebsite" w:hAnsi="GDSTransportWebsite"/>
-                <w:color w:val="0A0A0A"/>
-              </w:rPr>
-              <w:t>{</w:t>
-            </w:r>
-            <w:r>
-              <w:rPr>
-                <w:rFonts w:ascii="GDSTransportWebsite" w:hAnsi="GDSTransportWebsite"/>
-                <w:color w:val="0A0A0A"/>
-              </w:rPr>
-              <w:t>!isBlank</w:t>
-            </w:r>
-            <w:proofErr w:type="gramEnd"/>
-            <w:r>
-              <w:rPr>
-                <w:rFonts w:ascii="GDSTransportWebsite" w:hAnsi="GDSTransportWebsite"/>
-                <w:color w:val="0A0A0A"/>
-              </w:rPr>
-              <w:t>(</w:t>
+              <w:t>.AddressLine2&gt;&gt;&lt;&lt;es_&gt;&gt;&lt;&lt;cs_{</w:t>
+            </w:r>
+            <w:r>
+              <w:rPr>
+                <w:rFonts w:ascii="GDSTransportWebsite" w:hAnsi="GDSTransportWebsite"/>
+                <w:color w:val="0A0A0A"/>
+              </w:rPr>
+              <w:t>!isBlank(</w:t>
             </w:r>
             <w:r>
               <w:rPr>
@@ -1484,15 +1387,7 @@
                 <w:rFonts w:ascii="GDSTransportWebsite" w:hAnsi="GDSTransportWebsite"/>
                 <w:color w:val="0A0A0A"/>
               </w:rPr>
-              <w:t>.AddressLine3&gt;&gt;&lt;&lt;es_&gt;&gt;&lt;&lt;cs_</w:t>
-            </w:r>
-            <w:proofErr w:type="gramStart"/>
-            <w:r>
-              <w:rPr>
-                <w:rFonts w:ascii="GDSTransportWebsite" w:hAnsi="GDSTransportWebsite"/>
-                <w:color w:val="0A0A0A"/>
-              </w:rPr>
-              <w:t>{</w:t>
+              <w:t>.AddressLine3&gt;&gt;&lt;&lt;es_&gt;&gt;&lt;&lt;cs_{</w:t>
             </w:r>
             <w:r>
               <w:rPr>
@@ -1506,15 +1401,7 @@
                 <w:rFonts w:ascii="GDSTransportWebsite" w:hAnsi="GDSTransportWebsite"/>
                 <w:color w:val="0A0A0A"/>
               </w:rPr>
-              <w:t>isBlank</w:t>
-            </w:r>
-            <w:proofErr w:type="gramEnd"/>
-            <w:r>
-              <w:rPr>
-                <w:rFonts w:ascii="GDSTransportWebsite" w:hAnsi="GDSTransportWebsite"/>
-                <w:color w:val="0A0A0A"/>
-              </w:rPr>
-              <w:t>(</w:t>
+              <w:t>isBlank(</w:t>
             </w:r>
             <w:r>
               <w:rPr>
@@ -1624,30 +1511,14 @@
                 <w:rFonts w:ascii="GDSTransportWebsite" w:hAnsi="GDSTransportWebsite"/>
                 <w:color w:val="0A0A0A"/>
               </w:rPr>
-              <w:t>.PostCode&gt;&gt;&lt;&lt;cs_</w:t>
-            </w:r>
-            <w:proofErr w:type="gramStart"/>
-            <w:r>
-              <w:rPr>
-                <w:rFonts w:ascii="GDSTransportWebsite" w:hAnsi="GDSTransportWebsite"/>
-                <w:color w:val="0A0A0A"/>
-              </w:rPr>
-              <w:t>{</w:t>
-            </w:r>
-            <w:r>
-              <w:rPr>
-                <w:rFonts w:ascii="GDSTransportWebsite" w:hAnsi="GDSTransportWebsite"/>
-                <w:color w:val="0A0A0A"/>
-              </w:rPr>
-              <w:t>!isBlank</w:t>
-            </w:r>
-            <w:proofErr w:type="gramEnd"/>
-            <w:r>
-              <w:rPr>
-                <w:rFonts w:ascii="GDSTransportWebsite" w:hAnsi="GDSTransportWebsite"/>
-                <w:color w:val="0A0A0A"/>
-              </w:rPr>
-              <w:t>(</w:t>
+              <w:t>.PostCode&gt;&gt;&lt;&lt;cs_{</w:t>
+            </w:r>
+            <w:r>
+              <w:rPr>
+                <w:rFonts w:ascii="GDSTransportWebsite" w:hAnsi="GDSTransportWebsite"/>
+                <w:color w:val="0A0A0A"/>
+              </w:rPr>
+              <w:t>!isBlank(</w:t>
             </w:r>
             <w:r>
               <w:rPr>
@@ -1764,30 +1635,14 @@
                 <w:rFonts w:ascii="GDSTransportWebsite" w:hAnsi="GDSTransportWebsite"/>
                 <w:color w:val="0A0A0A"/>
               </w:rPr>
-              <w:t>_</w:t>
-            </w:r>
-            <w:proofErr w:type="gramStart"/>
-            <w:r>
-              <w:rPr>
-                <w:rFonts w:ascii="GDSTransportWebsite" w:hAnsi="GDSTransportWebsite"/>
-                <w:color w:val="0A0A0A"/>
-              </w:rPr>
-              <w:t>{</w:t>
-            </w:r>
-            <w:r>
-              <w:rPr>
-                <w:rFonts w:ascii="GDSTransportWebsite" w:hAnsi="GDSTransportWebsite"/>
-                <w:color w:val="0A0A0A"/>
-              </w:rPr>
-              <w:t>!isBlank</w:t>
-            </w:r>
-            <w:proofErr w:type="gramEnd"/>
-            <w:r>
-              <w:rPr>
-                <w:rFonts w:ascii="GDSTransportWebsite" w:hAnsi="GDSTransportWebsite"/>
-                <w:color w:val="0A0A0A"/>
-              </w:rPr>
-              <w:t>(</w:t>
+              <w:t>_{</w:t>
+            </w:r>
+            <w:r>
+              <w:rPr>
+                <w:rFonts w:ascii="GDSTransportWebsite" w:hAnsi="GDSTransportWebsite"/>
+                <w:color w:val="0A0A0A"/>
+              </w:rPr>
+              <w:t>!isBlank(</w:t>
             </w:r>
             <w:r>
               <w:rPr>
@@ -1989,7 +1844,6 @@
             </w:r>
             <w:bookmarkStart w:id="5" w:name="OLE_LINK6"/>
             <w:bookmarkStart w:id="6" w:name="OLE_LINK7"/>
-            <w:proofErr w:type="gramStart"/>
             <w:r>
               <w:rPr>
                 <w:rFonts w:ascii="GDSTransportWebsite" w:hAnsi="GDSTransportWebsite"/>
@@ -2024,7 +1878,6 @@
             <w:bookmarkEnd w:id="5"/>
             <w:bookmarkEnd w:id="6"/>
             <w:bookmarkEnd w:id="7"/>
-            <w:proofErr w:type="gramEnd"/>
             <w:r>
               <w:rPr>
                 <w:rFonts w:ascii="GDSTransportWebsite" w:hAnsi="GDSTransportWebsite"/>
@@ -2073,7 +1926,6 @@
               </w:rPr>
               <w:t>$</w:t>
             </w:r>
-            <w:proofErr w:type="gramStart"/>
             <w:r>
               <w:rPr>
                 <w:rFonts w:ascii="GDSTransportWebsite" w:hAnsi="GDSTransportWebsite"/>
@@ -2092,7 +1944,6 @@
               </w:rPr>
               <w:t>.applicants</w:t>
             </w:r>
-            <w:proofErr w:type="gramEnd"/>
             <w:r>
               <w:rPr>
                 <w:rFonts w:ascii="GDSTransportWebsite" w:hAnsi="GDSTransportWebsite"/>
@@ -2481,15 +2332,7 @@
                 <w:rFonts w:ascii="GDSTransportWebsite" w:hAnsi="GDSTransportWebsite"/>
                 <w:color w:val="0A0A0A"/>
               </w:rPr>
-              <w:t>&lt;cs_</w:t>
-            </w:r>
-            <w:proofErr w:type="gramStart"/>
-            <w:r>
-              <w:rPr>
-                <w:rFonts w:ascii="GDSTransportWebsite" w:hAnsi="GDSTransportWebsite"/>
-                <w:color w:val="0A0A0A"/>
-              </w:rPr>
-              <w:t>{</w:t>
+              <w:t>&lt;cs_{</w:t>
             </w:r>
             <w:bookmarkStart w:id="12" w:name="OLE_LINK1"/>
             <w:bookmarkStart w:id="13" w:name="OLE_LINK2"/>
@@ -2498,15 +2341,7 @@
                 <w:rFonts w:ascii="GDSTransportWebsite" w:hAnsi="GDSTransportWebsite"/>
                 <w:color w:val="0A0A0A"/>
               </w:rPr>
-              <w:t>!isBlank</w:t>
-            </w:r>
-            <w:proofErr w:type="gramEnd"/>
-            <w:r>
-              <w:rPr>
-                <w:rFonts w:ascii="GDSTransportWebsite" w:hAnsi="GDSTransportWebsite"/>
-                <w:color w:val="0A0A0A"/>
-              </w:rPr>
-              <w:t>(</w:t>
+              <w:t>!isBlank(</w:t>
             </w:r>
             <w:bookmarkEnd w:id="12"/>
             <w:bookmarkEnd w:id="13"/>
@@ -2643,30 +2478,14 @@
                 <w:rFonts w:ascii="GDSTransportWebsite" w:hAnsi="GDSTransportWebsite"/>
                 <w:color w:val="0A0A0A"/>
               </w:rPr>
-              <w:t>ddress.AddressLine2&gt;&gt;&lt;&lt;es_&gt;&gt;&lt;&lt;cs_</w:t>
-            </w:r>
-            <w:proofErr w:type="gramStart"/>
-            <w:r>
-              <w:rPr>
-                <w:rFonts w:ascii="GDSTransportWebsite" w:hAnsi="GDSTransportWebsite"/>
-                <w:color w:val="0A0A0A"/>
-              </w:rPr>
-              <w:t>{</w:t>
-            </w:r>
-            <w:r>
-              <w:rPr>
-                <w:rFonts w:ascii="GDSTransportWebsite" w:hAnsi="GDSTransportWebsite"/>
-                <w:color w:val="0A0A0A"/>
-              </w:rPr>
-              <w:t>!isBlank</w:t>
-            </w:r>
-            <w:proofErr w:type="gramEnd"/>
-            <w:r>
-              <w:rPr>
-                <w:rFonts w:ascii="GDSTransportWebsite" w:hAnsi="GDSTransportWebsite"/>
-                <w:color w:val="0A0A0A"/>
-              </w:rPr>
-              <w:t>(</w:t>
+              <w:t>ddress.AddressLine2&gt;&gt;&lt;&lt;es_&gt;&gt;&lt;&lt;cs_{</w:t>
+            </w:r>
+            <w:r>
+              <w:rPr>
+                <w:rFonts w:ascii="GDSTransportWebsite" w:hAnsi="GDSTransportWebsite"/>
+                <w:color w:val="0A0A0A"/>
+              </w:rPr>
+              <w:t>!isBlank(</w:t>
             </w:r>
             <w:r>
               <w:rPr>
@@ -2724,30 +2543,14 @@
                 <w:rFonts w:ascii="GDSTransportWebsite" w:hAnsi="GDSTransportWebsite"/>
                 <w:color w:val="0A0A0A"/>
               </w:rPr>
-              <w:t>ddress.AddressLine3&gt;&gt;&lt;&lt;es_&gt;&gt;&lt;&lt;cs_</w:t>
-            </w:r>
-            <w:proofErr w:type="gramStart"/>
-            <w:r>
-              <w:rPr>
-                <w:rFonts w:ascii="GDSTransportWebsite" w:hAnsi="GDSTransportWebsite"/>
-                <w:color w:val="0A0A0A"/>
-              </w:rPr>
-              <w:t>{</w:t>
-            </w:r>
-            <w:r>
-              <w:rPr>
-                <w:rFonts w:ascii="GDSTransportWebsite" w:hAnsi="GDSTransportWebsite"/>
-                <w:color w:val="0A0A0A"/>
-              </w:rPr>
-              <w:t>!isBlank</w:t>
-            </w:r>
-            <w:proofErr w:type="gramEnd"/>
-            <w:r>
-              <w:rPr>
-                <w:rFonts w:ascii="GDSTransportWebsite" w:hAnsi="GDSTransportWebsite"/>
-                <w:color w:val="0A0A0A"/>
-              </w:rPr>
-              <w:t>(</w:t>
+              <w:t>ddress.AddressLine3&gt;&gt;&lt;&lt;es_&gt;&gt;&lt;&lt;cs_{</w:t>
+            </w:r>
+            <w:r>
+              <w:rPr>
+                <w:rFonts w:ascii="GDSTransportWebsite" w:hAnsi="GDSTransportWebsite"/>
+                <w:color w:val="0A0A0A"/>
+              </w:rPr>
+              <w:t>!isBlank(</w:t>
             </w:r>
             <w:r>
               <w:rPr>
@@ -2835,30 +2638,14 @@
                 <w:rFonts w:ascii="GDSTransportWebsite" w:hAnsi="GDSTransportWebsite"/>
                 <w:color w:val="0A0A0A"/>
               </w:rPr>
-              <w:t>ddress.PostCode&gt;&gt;&lt;&lt;cs_</w:t>
-            </w:r>
-            <w:proofErr w:type="gramStart"/>
-            <w:r>
-              <w:rPr>
-                <w:rFonts w:ascii="GDSTransportWebsite" w:hAnsi="GDSTransportWebsite"/>
-                <w:color w:val="0A0A0A"/>
-              </w:rPr>
-              <w:t>{</w:t>
-            </w:r>
-            <w:r>
-              <w:rPr>
-                <w:rFonts w:ascii="GDSTransportWebsite" w:hAnsi="GDSTransportWebsite"/>
-                <w:color w:val="0A0A0A"/>
-              </w:rPr>
-              <w:t>!isBlank</w:t>
-            </w:r>
-            <w:proofErr w:type="gramEnd"/>
-            <w:r>
-              <w:rPr>
-                <w:rFonts w:ascii="GDSTransportWebsite" w:hAnsi="GDSTransportWebsite"/>
-                <w:color w:val="0A0A0A"/>
-              </w:rPr>
-              <w:t>(</w:t>
+              <w:t>ddress.PostCode&gt;&gt;&lt;&lt;cs_{</w:t>
+            </w:r>
+            <w:r>
+              <w:rPr>
+                <w:rFonts w:ascii="GDSTransportWebsite" w:hAnsi="GDSTransportWebsite"/>
+                <w:color w:val="0A0A0A"/>
+              </w:rPr>
+              <w:t>!isBlank(</w:t>
             </w:r>
             <w:r>
               <w:rPr>
@@ -2963,7 +2750,6 @@
               </w:rPr>
               <w:t>_</w:t>
             </w:r>
-            <w:proofErr w:type="gramStart"/>
             <w:r>
               <w:rPr>
                 <w:rFonts w:ascii="GDSTransportWebsite" w:hAnsi="GDSTransportWebsite"/>
@@ -2976,15 +2762,7 @@
                 <w:rFonts w:ascii="GDSTransportWebsite" w:hAnsi="GDSTransportWebsite"/>
                 <w:color w:val="0A0A0A"/>
               </w:rPr>
-              <w:t>!isBlank</w:t>
-            </w:r>
-            <w:proofErr w:type="gramEnd"/>
-            <w:r>
-              <w:rPr>
-                <w:rFonts w:ascii="GDSTransportWebsite" w:hAnsi="GDSTransportWebsite"/>
-                <w:color w:val="0A0A0A"/>
-              </w:rPr>
-              <w:t>(</w:t>
+              <w:t>!isBlank(</w:t>
             </w:r>
             <w:r>
               <w:rPr>
@@ -3143,30 +2921,14 @@
                 <w:rFonts w:ascii="GDSTransportWebsite" w:hAnsi="GDSTransportWebsite"/>
                 <w:color w:val="0A0A0A"/>
               </w:rPr>
-              <w:t>_</w:t>
-            </w:r>
-            <w:proofErr w:type="gramStart"/>
-            <w:r>
-              <w:rPr>
-                <w:rFonts w:ascii="GDSTransportWebsite" w:hAnsi="GDSTransportWebsite"/>
-                <w:color w:val="0A0A0A"/>
-              </w:rPr>
-              <w:t>{</w:t>
-            </w:r>
-            <w:r>
-              <w:rPr>
-                <w:rFonts w:ascii="GDSTransportWebsite" w:hAnsi="GDSTransportWebsite"/>
-                <w:color w:val="0A0A0A"/>
-              </w:rPr>
-              <w:t>!isBlank</w:t>
-            </w:r>
-            <w:proofErr w:type="gramEnd"/>
-            <w:r>
-              <w:rPr>
-                <w:rFonts w:ascii="GDSTransportWebsite" w:hAnsi="GDSTransportWebsite"/>
-                <w:color w:val="0A0A0A"/>
-              </w:rPr>
-              <w:t>(</w:t>
+              <w:t>_{</w:t>
+            </w:r>
+            <w:r>
+              <w:rPr>
+                <w:rFonts w:ascii="GDSTransportWebsite" w:hAnsi="GDSTransportWebsite"/>
+                <w:color w:val="0A0A0A"/>
+              </w:rPr>
+              <w:t>!isBlank(</w:t>
             </w:r>
             <w:r>
               <w:rPr>
@@ -3345,30 +3107,14 @@
                 <w:rFonts w:ascii="GDSTransportWebsite" w:hAnsi="GDSTransportWebsite"/>
                 <w:color w:val="0A0A0A"/>
               </w:rPr>
-              <w:t>_</w:t>
-            </w:r>
-            <w:proofErr w:type="gramStart"/>
-            <w:r>
-              <w:rPr>
-                <w:rFonts w:ascii="GDSTransportWebsite" w:hAnsi="GDSTransportWebsite"/>
-                <w:color w:val="0A0A0A"/>
-              </w:rPr>
-              <w:t>{</w:t>
-            </w:r>
-            <w:r>
-              <w:rPr>
-                <w:rFonts w:ascii="GDSTransportWebsite" w:hAnsi="GDSTransportWebsite"/>
-                <w:color w:val="0A0A0A"/>
-              </w:rPr>
-              <w:t>!isBlank</w:t>
-            </w:r>
-            <w:proofErr w:type="gramEnd"/>
-            <w:r>
-              <w:rPr>
-                <w:rFonts w:ascii="GDSTransportWebsite" w:hAnsi="GDSTransportWebsite"/>
-                <w:color w:val="0A0A0A"/>
-              </w:rPr>
-              <w:t>(</w:t>
+              <w:t>_{</w:t>
+            </w:r>
+            <w:r>
+              <w:rPr>
+                <w:rFonts w:ascii="GDSTransportWebsite" w:hAnsi="GDSTransportWebsite"/>
+                <w:color w:val="0A0A0A"/>
+              </w:rPr>
+              <w:t>!isBlank(</w:t>
             </w:r>
             <w:r>
               <w:rPr>
@@ -3529,9 +3275,8 @@
                 <w:bCs/>
                 <w:color w:val="0A0A0A"/>
               </w:rPr>
-              <w:t>&lt;&lt;er_</w:t>
-            </w:r>
-            <w:proofErr w:type="gramStart"/>
+              <w:t>&lt;&lt;er_applicants</w:t>
+            </w:r>
             <w:r>
               <w:rPr>
                 <w:rFonts w:ascii="GDSTransportWebsite" w:hAnsi="GDSTransportWebsite"/>
@@ -3539,7 +3284,7 @@
                 <w:bCs/>
                 <w:color w:val="0A0A0A"/>
               </w:rPr>
-              <w:t>applicants</w:t>
+              <w:t>.</w:t>
             </w:r>
             <w:r>
               <w:rPr>
@@ -3547,20 +3292,10 @@
                 <w:b/>
                 <w:bCs/>
                 <w:color w:val="0A0A0A"/>
-              </w:rPr>
-              <w:t>.</w:t>
-            </w:r>
-            <w:r>
-              <w:rPr>
-                <w:rFonts w:ascii="GDSTransportWebsite" w:hAnsi="GDSTransportWebsite"/>
-                <w:b/>
-                <w:bCs/>
-                <w:color w:val="0A0A0A"/>
                 <w:shd w:val="clear" w:color="auto" w:fill="FFFFFF"/>
               </w:rPr>
               <w:t>representative</w:t>
             </w:r>
-            <w:proofErr w:type="gramEnd"/>
             <w:r>
               <w:rPr>
                 <w:rFonts w:ascii="GDSTransportWebsite" w:hAnsi="GDSTransportWebsite"/>
@@ -3993,7 +3728,6 @@
               </w:rPr>
               <w:t>.AddressLine</w:t>
             </w:r>
-            <w:proofErr w:type="gramStart"/>
             <w:r>
               <w:rPr>
                 <w:rFonts w:ascii="GDSTransportWebsite" w:hAnsi="GDSTransportWebsite"/>
@@ -4006,15 +3740,7 @@
                 <w:rFonts w:ascii="GDSTransportWebsite" w:hAnsi="GDSTransportWebsite"/>
                 <w:color w:val="0A0A0A"/>
               </w:rPr>
-              <w:t>!=</w:t>
-            </w:r>
-            <w:proofErr w:type="gramEnd"/>
-            <w:r>
-              <w:rPr>
-                <w:rFonts w:ascii="GDSTransportWebsite" w:hAnsi="GDSTransportWebsite"/>
-                <w:color w:val="0A0A0A"/>
-              </w:rPr>
-              <w:t>null}&gt;&gt;&lt;&lt;</w:t>
+              <w:t>!=null}&gt;&gt;&lt;&lt;</w:t>
             </w:r>
             <w:r>
               <w:rPr>
@@ -4108,30 +3834,14 @@
                 <w:rFonts w:ascii="GDSTransportWebsite" w:hAnsi="GDSTransportWebsite"/>
                 <w:color w:val="0A0A0A"/>
               </w:rPr>
-              <w:t>ddress.AddressLine2&gt;&gt;&lt;&lt;es_&gt;&gt;&lt;&lt;cs_</w:t>
-            </w:r>
-            <w:proofErr w:type="gramStart"/>
-            <w:r>
-              <w:rPr>
-                <w:rFonts w:ascii="GDSTransportWebsite" w:hAnsi="GDSTransportWebsite"/>
-                <w:color w:val="0A0A0A"/>
-              </w:rPr>
-              <w:t>{</w:t>
-            </w:r>
-            <w:r>
-              <w:rPr>
-                <w:rFonts w:ascii="GDSTransportWebsite" w:hAnsi="GDSTransportWebsite"/>
-                <w:color w:val="0A0A0A"/>
-              </w:rPr>
-              <w:t>!isBlank</w:t>
-            </w:r>
-            <w:proofErr w:type="gramEnd"/>
-            <w:r>
-              <w:rPr>
-                <w:rFonts w:ascii="GDSTransportWebsite" w:hAnsi="GDSTransportWebsite"/>
-                <w:color w:val="0A0A0A"/>
-              </w:rPr>
-              <w:t>(primaryA</w:t>
+              <w:t>ddress.AddressLine2&gt;&gt;&lt;&lt;es_&gt;&gt;&lt;&lt;cs_{</w:t>
+            </w:r>
+            <w:r>
+              <w:rPr>
+                <w:rFonts w:ascii="GDSTransportWebsite" w:hAnsi="GDSTransportWebsite"/>
+                <w:color w:val="0A0A0A"/>
+              </w:rPr>
+              <w:t>!isBlank(primaryA</w:t>
             </w:r>
             <w:r>
               <w:rPr>
@@ -4182,15 +3892,7 @@
                 <w:rFonts w:ascii="GDSTransportWebsite" w:hAnsi="GDSTransportWebsite"/>
                 <w:color w:val="0A0A0A"/>
               </w:rPr>
-              <w:t>ddress.AddressLine3&gt;&gt;&lt;&lt;es_&gt;&gt;&lt;&lt;cs_</w:t>
-            </w:r>
-            <w:proofErr w:type="gramStart"/>
-            <w:r>
-              <w:rPr>
-                <w:rFonts w:ascii="GDSTransportWebsite" w:hAnsi="GDSTransportWebsite"/>
-                <w:color w:val="0A0A0A"/>
-              </w:rPr>
-              <w:t>{</w:t>
+              <w:t>ddress.AddressLine3&gt;&gt;&lt;&lt;es_&gt;&gt;&lt;&lt;cs_{</w:t>
             </w:r>
             <w:r>
               <w:rPr>
@@ -4204,15 +3906,7 @@
                 <w:rFonts w:ascii="GDSTransportWebsite" w:hAnsi="GDSTransportWebsite"/>
                 <w:color w:val="0A0A0A"/>
               </w:rPr>
-              <w:t>isBlank</w:t>
-            </w:r>
-            <w:proofErr w:type="gramEnd"/>
-            <w:r>
-              <w:rPr>
-                <w:rFonts w:ascii="GDSTransportWebsite" w:hAnsi="GDSTransportWebsite"/>
-                <w:color w:val="0A0A0A"/>
-              </w:rPr>
-              <w:t>(primaryA</w:t>
+              <w:t>isBlank(primaryA</w:t>
             </w:r>
             <w:r>
               <w:rPr>
@@ -4293,30 +3987,14 @@
                 <w:rFonts w:ascii="GDSTransportWebsite" w:hAnsi="GDSTransportWebsite"/>
                 <w:color w:val="0A0A0A"/>
               </w:rPr>
-              <w:t>ddress.PostCode&gt;&gt;&lt;&lt;cs_</w:t>
-            </w:r>
-            <w:proofErr w:type="gramStart"/>
-            <w:r>
-              <w:rPr>
-                <w:rFonts w:ascii="GDSTransportWebsite" w:hAnsi="GDSTransportWebsite"/>
-                <w:color w:val="0A0A0A"/>
-              </w:rPr>
-              <w:t>{</w:t>
-            </w:r>
-            <w:r>
-              <w:rPr>
-                <w:rFonts w:ascii="GDSTransportWebsite" w:hAnsi="GDSTransportWebsite"/>
-                <w:color w:val="0A0A0A"/>
-              </w:rPr>
-              <w:t>!isBlank</w:t>
-            </w:r>
-            <w:proofErr w:type="gramEnd"/>
-            <w:r>
-              <w:rPr>
-                <w:rFonts w:ascii="GDSTransportWebsite" w:hAnsi="GDSTransportWebsite"/>
-                <w:color w:val="0A0A0A"/>
-              </w:rPr>
-              <w:t>(primaryA</w:t>
+              <w:t>ddress.PostCode&gt;&gt;&lt;&lt;cs_{</w:t>
+            </w:r>
+            <w:r>
+              <w:rPr>
+                <w:rFonts w:ascii="GDSTransportWebsite" w:hAnsi="GDSTransportWebsite"/>
+                <w:color w:val="0A0A0A"/>
+              </w:rPr>
+              <w:t>!isBlank(primaryA</w:t>
             </w:r>
             <w:r>
               <w:rPr>
@@ -4421,30 +4099,14 @@
                 <w:rFonts w:ascii="GDSTransportWebsite" w:hAnsi="GDSTransportWebsite"/>
                 <w:color w:val="0A0A0A"/>
               </w:rPr>
-              <w:t>_</w:t>
-            </w:r>
-            <w:proofErr w:type="gramStart"/>
-            <w:r>
-              <w:rPr>
-                <w:rFonts w:ascii="GDSTransportWebsite" w:hAnsi="GDSTransportWebsite"/>
-                <w:color w:val="0A0A0A"/>
-              </w:rPr>
-              <w:t>{</w:t>
-            </w:r>
-            <w:r>
-              <w:rPr>
-                <w:rFonts w:ascii="GDSTransportWebsite" w:hAnsi="GDSTransportWebsite"/>
-                <w:color w:val="0A0A0A"/>
-              </w:rPr>
-              <w:t>!isBlank</w:t>
-            </w:r>
-            <w:proofErr w:type="gramEnd"/>
-            <w:r>
-              <w:rPr>
-                <w:rFonts w:ascii="GDSTransportWebsite" w:hAnsi="GDSTransportWebsite"/>
-                <w:color w:val="0A0A0A"/>
-              </w:rPr>
-              <w:t>(</w:t>
+              <w:t>_{</w:t>
+            </w:r>
+            <w:r>
+              <w:rPr>
+                <w:rFonts w:ascii="GDSTransportWebsite" w:hAnsi="GDSTransportWebsite"/>
+                <w:color w:val="0A0A0A"/>
+              </w:rPr>
+              <w:t>!isBlank(</w:t>
             </w:r>
             <w:r>
               <w:rPr>
@@ -4700,7 +4362,6 @@
               </w:rPr>
               <w:t>&lt;&lt;rr_</w:t>
             </w:r>
-            <w:proofErr w:type="gramStart"/>
             <w:r>
               <w:rPr>
                 <w:rFonts w:ascii="GDSTransportWebsite" w:hAnsi="GDSTransportWebsite"/>
@@ -4721,7 +4382,6 @@
               </w:rPr>
               <w:t>.representative</w:t>
             </w:r>
-            <w:proofErr w:type="gramEnd"/>
             <w:r>
               <w:rPr>
                 <w:rFonts w:ascii="GDSTransportWebsite" w:hAnsi="GDSTransportWebsite"/>
@@ -4763,29 +4423,7 @@
                 <w:color w:val="0A0A0A"/>
                 <w:shd w:val="clear" w:color="auto" w:fill="FFFFFF"/>
               </w:rPr>
-              <w:t>&lt;&lt;cr_</w:t>
-            </w:r>
-            <w:proofErr w:type="gramStart"/>
-            <w:r>
-              <w:rPr>
-                <w:rFonts w:ascii="GDSTransportWebsite" w:hAnsi="GDSTransportWebsite"/>
-                <w:b/>
-                <w:bCs/>
-                <w:color w:val="0A0A0A"/>
-                <w:shd w:val="clear" w:color="auto" w:fill="FFFFFF"/>
-              </w:rPr>
-              <w:t>{!isBlank</w:t>
-            </w:r>
-            <w:proofErr w:type="gramEnd"/>
-            <w:r>
-              <w:rPr>
-                <w:rFonts w:ascii="GDSTransportWebsite" w:hAnsi="GDSTransportWebsite"/>
-                <w:b/>
-                <w:bCs/>
-                <w:color w:val="0A0A0A"/>
-                <w:shd w:val="clear" w:color="auto" w:fill="FFFFFF"/>
-              </w:rPr>
-              <w:t>(organisationName)}&gt;&gt;</w:t>
+              <w:t>&lt;&lt;cr_{!isBlank(organisationName)}&gt;&gt;</w:t>
             </w:r>
           </w:p>
         </w:tc>
@@ -4824,9 +4462,8 @@
                 <w:sz w:val="36"/>
                 <w:szCs w:val="36"/>
               </w:rPr>
-              <w:t>$</w:t>
-            </w:r>
-            <w:proofErr w:type="gramStart"/>
+              <w:t>$root.</w:t>
+            </w:r>
             <w:r>
               <w:rPr>
                 <w:rFonts w:ascii="GDSTransportWebsite" w:hAnsi="GDSTransportWebsite"/>
@@ -4834,18 +4471,8 @@
                 <w:sz w:val="36"/>
                 <w:szCs w:val="36"/>
               </w:rPr>
-              <w:t>root.</w:t>
-            </w:r>
-            <w:r>
-              <w:rPr>
-                <w:rFonts w:ascii="GDSTransportWebsite" w:hAnsi="GDSTransportWebsite"/>
-                <w:color w:val="0A0A0A"/>
-                <w:sz w:val="36"/>
-                <w:szCs w:val="36"/>
-              </w:rPr>
               <w:t>respondents</w:t>
             </w:r>
-            <w:proofErr w:type="gramEnd"/>
             <w:r>
               <w:rPr>
                 <w:rFonts w:ascii="GDSTransportWebsite" w:hAnsi="GDSTransportWebsite"/>
@@ -5078,30 +4705,14 @@
                 <w:rFonts w:ascii="GDSTransportWebsite" w:hAnsi="GDSTransportWebsite"/>
                 <w:color w:val="0A0A0A"/>
               </w:rPr>
-              <w:t>cs_</w:t>
-            </w:r>
-            <w:proofErr w:type="gramStart"/>
-            <w:r>
-              <w:rPr>
-                <w:rFonts w:ascii="GDSTransportWebsite" w:hAnsi="GDSTransportWebsite"/>
-                <w:color w:val="0A0A0A"/>
-              </w:rPr>
-              <w:t>{</w:t>
-            </w:r>
-            <w:r>
-              <w:rPr>
-                <w:rFonts w:ascii="GDSTransportWebsite" w:hAnsi="GDSTransportWebsite"/>
-                <w:color w:val="0A0A0A"/>
-              </w:rPr>
-              <w:t>!isBlank</w:t>
-            </w:r>
-            <w:proofErr w:type="gramEnd"/>
-            <w:r>
-              <w:rPr>
-                <w:rFonts w:ascii="GDSTransportWebsite" w:hAnsi="GDSTransportWebsite"/>
-                <w:color w:val="0A0A0A"/>
-              </w:rPr>
-              <w:t>(</w:t>
+              <w:t>cs_{</w:t>
+            </w:r>
+            <w:r>
+              <w:rPr>
+                <w:rFonts w:ascii="GDSTransportWebsite" w:hAnsi="GDSTransportWebsite"/>
+                <w:color w:val="0A0A0A"/>
+              </w:rPr>
+              <w:t>!isBlank(</w:t>
             </w:r>
             <w:r>
               <w:rPr>
@@ -5243,30 +4854,14 @@
                 <w:rFonts w:ascii="GDSTransportWebsite" w:hAnsi="GDSTransportWebsite"/>
                 <w:color w:val="0A0A0A"/>
               </w:rPr>
-              <w:t>ddress.AddressLine2&gt;&gt;&lt;&lt;es_&gt;&gt;&lt;&lt;cs_</w:t>
-            </w:r>
-            <w:proofErr w:type="gramStart"/>
-            <w:r>
-              <w:rPr>
-                <w:rFonts w:ascii="GDSTransportWebsite" w:hAnsi="GDSTransportWebsite"/>
-                <w:color w:val="0A0A0A"/>
-              </w:rPr>
-              <w:t>{</w:t>
-            </w:r>
-            <w:r>
-              <w:rPr>
-                <w:rFonts w:ascii="GDSTransportWebsite" w:hAnsi="GDSTransportWebsite"/>
-                <w:color w:val="0A0A0A"/>
-              </w:rPr>
-              <w:t>!isBlank</w:t>
-            </w:r>
-            <w:proofErr w:type="gramEnd"/>
-            <w:r>
-              <w:rPr>
-                <w:rFonts w:ascii="GDSTransportWebsite" w:hAnsi="GDSTransportWebsite"/>
-                <w:color w:val="0A0A0A"/>
-              </w:rPr>
-              <w:t>(</w:t>
+              <w:t>ddress.AddressLine2&gt;&gt;&lt;&lt;es_&gt;&gt;&lt;&lt;cs_{</w:t>
+            </w:r>
+            <w:r>
+              <w:rPr>
+                <w:rFonts w:ascii="GDSTransportWebsite" w:hAnsi="GDSTransportWebsite"/>
+                <w:color w:val="0A0A0A"/>
+              </w:rPr>
+              <w:t>!isBlank(</w:t>
             </w:r>
             <w:r>
               <w:rPr>
@@ -5324,30 +4919,14 @@
                 <w:rFonts w:ascii="GDSTransportWebsite" w:hAnsi="GDSTransportWebsite"/>
                 <w:color w:val="0A0A0A"/>
               </w:rPr>
-              <w:t>ddress.AddressLine3&gt;&gt;&lt;&lt;es_&gt;&gt;&lt;&lt;cs_</w:t>
-            </w:r>
-            <w:proofErr w:type="gramStart"/>
-            <w:r>
-              <w:rPr>
-                <w:rFonts w:ascii="GDSTransportWebsite" w:hAnsi="GDSTransportWebsite"/>
-                <w:color w:val="0A0A0A"/>
-              </w:rPr>
-              <w:t>{</w:t>
-            </w:r>
-            <w:r>
-              <w:rPr>
-                <w:rFonts w:ascii="GDSTransportWebsite" w:hAnsi="GDSTransportWebsite"/>
-                <w:color w:val="0A0A0A"/>
-              </w:rPr>
-              <w:t>!isBlank</w:t>
-            </w:r>
-            <w:proofErr w:type="gramEnd"/>
-            <w:r>
-              <w:rPr>
-                <w:rFonts w:ascii="GDSTransportWebsite" w:hAnsi="GDSTransportWebsite"/>
-                <w:color w:val="0A0A0A"/>
-              </w:rPr>
-              <w:t>(</w:t>
+              <w:t>ddress.AddressLine3&gt;&gt;&lt;&lt;es_&gt;&gt;&lt;&lt;cs_{</w:t>
+            </w:r>
+            <w:r>
+              <w:rPr>
+                <w:rFonts w:ascii="GDSTransportWebsite" w:hAnsi="GDSTransportWebsite"/>
+                <w:color w:val="0A0A0A"/>
+              </w:rPr>
+              <w:t>!isBlank(</w:t>
             </w:r>
             <w:r>
               <w:rPr>
@@ -5435,30 +5014,14 @@
                 <w:rFonts w:ascii="GDSTransportWebsite" w:hAnsi="GDSTransportWebsite"/>
                 <w:color w:val="0A0A0A"/>
               </w:rPr>
-              <w:t>ddress.PostCode&gt;&gt;&lt;&lt;cs_</w:t>
-            </w:r>
-            <w:proofErr w:type="gramStart"/>
-            <w:r>
-              <w:rPr>
-                <w:rFonts w:ascii="GDSTransportWebsite" w:hAnsi="GDSTransportWebsite"/>
-                <w:color w:val="0A0A0A"/>
-              </w:rPr>
-              <w:t>{</w:t>
-            </w:r>
-            <w:r>
-              <w:rPr>
-                <w:rFonts w:ascii="GDSTransportWebsite" w:hAnsi="GDSTransportWebsite"/>
-                <w:color w:val="0A0A0A"/>
-              </w:rPr>
-              <w:t>!isBlank</w:t>
-            </w:r>
-            <w:proofErr w:type="gramEnd"/>
-            <w:r>
-              <w:rPr>
-                <w:rFonts w:ascii="GDSTransportWebsite" w:hAnsi="GDSTransportWebsite"/>
-                <w:color w:val="0A0A0A"/>
-              </w:rPr>
-              <w:t>(</w:t>
+              <w:t>ddress.PostCode&gt;&gt;&lt;&lt;cs_{</w:t>
+            </w:r>
+            <w:r>
+              <w:rPr>
+                <w:rFonts w:ascii="GDSTransportWebsite" w:hAnsi="GDSTransportWebsite"/>
+                <w:color w:val="0A0A0A"/>
+              </w:rPr>
+              <w:t>!isBlank(</w:t>
             </w:r>
             <w:r>
               <w:rPr>
@@ -5541,30 +5104,14 @@
                 <w:rFonts w:ascii="GDSTransportWebsite" w:hAnsi="GDSTransportWebsite"/>
                 <w:color w:val="0A0A0A"/>
               </w:rPr>
-              <w:t>_</w:t>
-            </w:r>
-            <w:proofErr w:type="gramStart"/>
-            <w:r>
-              <w:rPr>
-                <w:rFonts w:ascii="GDSTransportWebsite" w:hAnsi="GDSTransportWebsite"/>
-                <w:color w:val="0A0A0A"/>
-              </w:rPr>
-              <w:t>{</w:t>
-            </w:r>
-            <w:r>
-              <w:rPr>
-                <w:rFonts w:ascii="GDSTransportWebsite" w:hAnsi="GDSTransportWebsite"/>
-                <w:color w:val="0A0A0A"/>
-              </w:rPr>
-              <w:t>!isBlank</w:t>
-            </w:r>
-            <w:proofErr w:type="gramEnd"/>
-            <w:r>
-              <w:rPr>
-                <w:rFonts w:ascii="GDSTransportWebsite" w:hAnsi="GDSTransportWebsite"/>
-                <w:color w:val="0A0A0A"/>
-              </w:rPr>
-              <w:t>(</w:t>
+              <w:t>_{</w:t>
+            </w:r>
+            <w:r>
+              <w:rPr>
+                <w:rFonts w:ascii="GDSTransportWebsite" w:hAnsi="GDSTransportWebsite"/>
+                <w:color w:val="0A0A0A"/>
+              </w:rPr>
+              <w:t>!isBlank(</w:t>
             </w:r>
             <w:r>
               <w:rPr>
@@ -5707,30 +5254,14 @@
                 <w:rFonts w:ascii="GDSTransportWebsite" w:hAnsi="GDSTransportWebsite"/>
                 <w:color w:val="0A0A0A"/>
               </w:rPr>
-              <w:t>_</w:t>
-            </w:r>
-            <w:proofErr w:type="gramStart"/>
-            <w:r>
-              <w:rPr>
-                <w:rFonts w:ascii="GDSTransportWebsite" w:hAnsi="GDSTransportWebsite"/>
-                <w:color w:val="0A0A0A"/>
-              </w:rPr>
-              <w:t>{</w:t>
-            </w:r>
-            <w:r>
-              <w:rPr>
-                <w:rFonts w:ascii="GDSTransportWebsite" w:hAnsi="GDSTransportWebsite"/>
-                <w:color w:val="0A0A0A"/>
-              </w:rPr>
-              <w:t>!isBlank</w:t>
-            </w:r>
-            <w:proofErr w:type="gramEnd"/>
-            <w:r>
-              <w:rPr>
-                <w:rFonts w:ascii="GDSTransportWebsite" w:hAnsi="GDSTransportWebsite"/>
-                <w:color w:val="0A0A0A"/>
-              </w:rPr>
-              <w:t>(</w:t>
+              <w:t>_{</w:t>
+            </w:r>
+            <w:r>
+              <w:rPr>
+                <w:rFonts w:ascii="GDSTransportWebsite" w:hAnsi="GDSTransportWebsite"/>
+                <w:color w:val="0A0A0A"/>
+              </w:rPr>
+              <w:t>!isBlank(</w:t>
             </w:r>
             <w:r>
               <w:rPr>
@@ -5881,30 +5412,14 @@
                 <w:rFonts w:ascii="GDSTransportWebsite" w:hAnsi="GDSTransportWebsite"/>
                 <w:color w:val="0A0A0A"/>
               </w:rPr>
-              <w:t>_</w:t>
-            </w:r>
-            <w:proofErr w:type="gramStart"/>
-            <w:r>
-              <w:rPr>
-                <w:rFonts w:ascii="GDSTransportWebsite" w:hAnsi="GDSTransportWebsite"/>
-                <w:color w:val="0A0A0A"/>
-              </w:rPr>
-              <w:t>{</w:t>
-            </w:r>
-            <w:r>
-              <w:rPr>
-                <w:rFonts w:ascii="GDSTransportWebsite" w:hAnsi="GDSTransportWebsite"/>
-                <w:color w:val="0A0A0A"/>
-              </w:rPr>
-              <w:t>!isBlank</w:t>
-            </w:r>
-            <w:proofErr w:type="gramEnd"/>
-            <w:r>
-              <w:rPr>
-                <w:rFonts w:ascii="GDSTransportWebsite" w:hAnsi="GDSTransportWebsite"/>
-                <w:color w:val="0A0A0A"/>
-              </w:rPr>
-              <w:t>(</w:t>
+              <w:t>_{</w:t>
+            </w:r>
+            <w:r>
+              <w:rPr>
+                <w:rFonts w:ascii="GDSTransportWebsite" w:hAnsi="GDSTransportWebsite"/>
+                <w:color w:val="0A0A0A"/>
+              </w:rPr>
+              <w:t>!isBlank(</w:t>
             </w:r>
             <w:r>
               <w:rPr>
@@ -6075,7 +5590,6 @@
               </w:rPr>
               <w:t>&lt;&lt;er_</w:t>
             </w:r>
-            <w:proofErr w:type="gramStart"/>
             <w:r>
               <w:rPr>
                 <w:rFonts w:ascii="GDSTransportWebsite" w:hAnsi="GDSTransportWebsite"/>
@@ -6096,7 +5610,6 @@
               </w:rPr>
               <w:t>.representative</w:t>
             </w:r>
-            <w:proofErr w:type="gramEnd"/>
             <w:r>
               <w:rPr>
                 <w:rFonts w:ascii="GDSTransportWebsite" w:hAnsi="GDSTransportWebsite"/>
@@ -6671,7 +6184,14 @@
                 <w:rFonts w:ascii="GDSTransportWebsite" w:hAnsi="GDSTransportWebsite"/>
                 <w:color w:val="0A0A0A"/>
               </w:rPr>
-              <w:t>.organisationName&gt;&gt;</w:t>
+              <w:t>O</w:t>
+            </w:r>
+            <w:r>
+              <w:rPr>
+                <w:rFonts w:ascii="GDSTransportWebsite" w:hAnsi="GDSTransportWebsite"/>
+                <w:color w:val="0A0A0A"/>
+              </w:rPr>
+              <w:t>rganisationName&gt;&gt;</w:t>
             </w:r>
           </w:p>
         </w:tc>
@@ -6684,7 +6204,9 @@
       </w:pPr>
     </w:p>
     <w:sectPr>
-      <w:footerReference w:type="default" r:id="rId13"/>
+      <w:footerReference w:type="even" r:id="rId13"/>
+      <w:footerReference w:type="default" r:id="rId14"/>
+      <w:footerReference w:type="first" r:id="rId15"/>
       <w:pgSz w:w="12240" w:h="15840"/>
       <w:pgMar w:top="1134" w:right="1440" w:bottom="1134" w:left="1440" w:header="720" w:footer="720" w:gutter="0"/>
       <w:cols w:space="720"/>
@@ -6694,7 +6216,7 @@
 </file>
 
 <file path=word/endnotes.xml><?xml version="1.0" encoding="utf-8"?>
-<w:endnotes xmlns:wpc="http://schemas.microsoft.com/office/word/2010/wordprocessingCanvas" xmlns:cx="http://schemas.microsoft.com/office/drawing/2014/chartex" xmlns:cx1="http://schemas.microsoft.com/office/drawing/2015/9/8/chartex" xmlns:cx2="http://schemas.microsoft.com/office/drawing/2015/10/21/chartex" xmlns:cx3="http://schemas.microsoft.com/office/drawing/2016/5/9/chartex" xmlns:cx4="http://schemas.microsoft.com/office/drawing/2016/5/10/chartex" xmlns:cx5="http://schemas.microsoft.com/office/drawing/2016/5/11/chartex" xmlns:cx6="http://schemas.microsoft.com/office/drawing/2016/5/12/chartex" xmlns:cx7="http://schemas.microsoft.com/office/drawing/2016/5/13/chartex" xmlns:cx8="http://schemas.microsoft.com/office/drawing/2016/5/14/chartex" xmlns:mc="http://schemas.openxmlformats.org/markup-compatibility/2006" xmlns:aink="http://schemas.microsoft.com/office/drawing/2016/ink" xmlns:am3d="http://schemas.microsoft.com/office/drawing/2017/model3d" xmlns:o="urn:schemas-microsoft-com:office:office" xmlns:oel="http://schemas.microsoft.com/office/2019/extlst" xmlns:r="http://schemas.openxmlformats.org/officeDocument/2006/relationships" xmlns:m="http://schemas.openxmlformats.org/officeDocument/2006/math" xmlns:v="urn:schemas-microsoft-com:vml" xmlns:wp14="http://schemas.microsoft.com/office/word/2010/wordprocessingDrawing" xmlns:wp="http://schemas.openxmlformats.org/drawingml/2006/wordprocessingDrawing" xmlns:w10="urn:schemas-microsoft-com:office:word" xmlns:w="http://schemas.openxmlformats.org/wordprocessingml/2006/main" xmlns:w14="http://schemas.microsoft.com/office/word/2010/wordml" xmlns:w15="http://schemas.microsoft.com/office/word/2012/wordml" xmlns:w16cex="http://schemas.microsoft.com/office/word/2018/wordml/cex" xmlns:w16cid="http://schemas.microsoft.com/office/word/2016/wordml/cid" xmlns:w16="http://schemas.microsoft.com/office/word/2018/wordml" xmlns:w16sdtdh="http://schemas.microsoft.com/office/word/2020/wordml/sdtdatahash" xmlns:w16se="http://schemas.microsoft.com/office/word/2015/wordml/symex" xmlns:wpg="http://schemas.microsoft.com/office/word/2010/wordprocessingGroup" xmlns:wpi="http://schemas.microsoft.com/office/word/2010/wordprocessingInk" xmlns:wne="http://schemas.microsoft.com/office/word/2006/wordml" xmlns:wps="http://schemas.microsoft.com/office/word/2010/wordprocessingShape" mc:Ignorable="w14 w15 w16se w16cid w16 w16cex w16sdtdh wp14">
+<w:endnotes xmlns:wpc="http://schemas.microsoft.com/office/word/2010/wordprocessingCanvas" xmlns:cx="http://schemas.microsoft.com/office/drawing/2014/chartex" xmlns:cx1="http://schemas.microsoft.com/office/drawing/2015/9/8/chartex" xmlns:cx2="http://schemas.microsoft.com/office/drawing/2015/10/21/chartex" xmlns:cx3="http://schemas.microsoft.com/office/drawing/2016/5/9/chartex" xmlns:cx4="http://schemas.microsoft.com/office/drawing/2016/5/10/chartex" xmlns:cx5="http://schemas.microsoft.com/office/drawing/2016/5/11/chartex" xmlns:cx6="http://schemas.microsoft.com/office/drawing/2016/5/12/chartex" xmlns:cx7="http://schemas.microsoft.com/office/drawing/2016/5/13/chartex" xmlns:cx8="http://schemas.microsoft.com/office/drawing/2016/5/14/chartex" xmlns:mc="http://schemas.openxmlformats.org/markup-compatibility/2006" xmlns:aink="http://schemas.microsoft.com/office/drawing/2016/ink" xmlns:am3d="http://schemas.microsoft.com/office/drawing/2017/model3d" xmlns:o="urn:schemas-microsoft-com:office:office" xmlns:oel="http://schemas.microsoft.com/office/2019/extlst" xmlns:r="http://schemas.openxmlformats.org/officeDocument/2006/relationships" xmlns:m="http://schemas.openxmlformats.org/officeDocument/2006/math" xmlns:v="urn:schemas-microsoft-com:vml" xmlns:wp14="http://schemas.microsoft.com/office/word/2010/wordprocessingDrawing" xmlns:wp="http://schemas.openxmlformats.org/drawingml/2006/wordprocessingDrawing" xmlns:w10="urn:schemas-microsoft-com:office:word" xmlns:w="http://schemas.openxmlformats.org/wordprocessingml/2006/main" xmlns:w14="http://schemas.microsoft.com/office/word/2010/wordml" xmlns:w15="http://schemas.microsoft.com/office/word/2012/wordml" xmlns:w16cex="http://schemas.microsoft.com/office/word/2018/wordml/cex" xmlns:w16cid="http://schemas.microsoft.com/office/word/2016/wordml/cid" xmlns:w16="http://schemas.microsoft.com/office/word/2018/wordml" xmlns:w16du="http://schemas.microsoft.com/office/word/2023/wordml/word16du" xmlns:w16sdtdh="http://schemas.microsoft.com/office/word/2020/wordml/sdtdatahash" xmlns:w16se="http://schemas.microsoft.com/office/word/2015/wordml/symex" xmlns:wpg="http://schemas.microsoft.com/office/word/2010/wordprocessingGroup" xmlns:wpi="http://schemas.microsoft.com/office/word/2010/wordprocessingInk" xmlns:wne="http://schemas.microsoft.com/office/word/2006/wordml" xmlns:wps="http://schemas.microsoft.com/office/word/2010/wordprocessingShape" mc:Ignorable="w14 w15 w16se w16cid w16 w16cex w16sdtdh w16du wp14">
   <w:endnote w:type="separator" w:id="-1">
     <w:p>
       <w:r>
@@ -6713,7 +6235,136 @@
 </file>
 
 <file path=word/footer1.xml><?xml version="1.0" encoding="utf-8"?>
-<w:ftr xmlns:wpc="http://schemas.microsoft.com/office/word/2010/wordprocessingCanvas" xmlns:cx="http://schemas.microsoft.com/office/drawing/2014/chartex" xmlns:cx1="http://schemas.microsoft.com/office/drawing/2015/9/8/chartex" xmlns:cx2="http://schemas.microsoft.com/office/drawing/2015/10/21/chartex" xmlns:cx3="http://schemas.microsoft.com/office/drawing/2016/5/9/chartex" xmlns:cx4="http://schemas.microsoft.com/office/drawing/2016/5/10/chartex" xmlns:cx5="http://schemas.microsoft.com/office/drawing/2016/5/11/chartex" xmlns:cx6="http://schemas.microsoft.com/office/drawing/2016/5/12/chartex" xmlns:cx7="http://schemas.microsoft.com/office/drawing/2016/5/13/chartex" xmlns:cx8="http://schemas.microsoft.com/office/drawing/2016/5/14/chartex" xmlns:mc="http://schemas.openxmlformats.org/markup-compatibility/2006" xmlns:aink="http://schemas.microsoft.com/office/drawing/2016/ink" xmlns:am3d="http://schemas.microsoft.com/office/drawing/2017/model3d" xmlns:o="urn:schemas-microsoft-com:office:office" xmlns:oel="http://schemas.microsoft.com/office/2019/extlst" xmlns:r="http://schemas.openxmlformats.org/officeDocument/2006/relationships" xmlns:m="http://schemas.openxmlformats.org/officeDocument/2006/math" xmlns:v="urn:schemas-microsoft-com:vml" xmlns:wp14="http://schemas.microsoft.com/office/word/2010/wordprocessingDrawing" xmlns:wp="http://schemas.openxmlformats.org/drawingml/2006/wordprocessingDrawing" xmlns:w10="urn:schemas-microsoft-com:office:word" xmlns:w="http://schemas.openxmlformats.org/wordprocessingml/2006/main" xmlns:w14="http://schemas.microsoft.com/office/word/2010/wordml" xmlns:w15="http://schemas.microsoft.com/office/word/2012/wordml" xmlns:w16cex="http://schemas.microsoft.com/office/word/2018/wordml/cex" xmlns:w16cid="http://schemas.microsoft.com/office/word/2016/wordml/cid" xmlns:w16="http://schemas.microsoft.com/office/word/2018/wordml" xmlns:w16sdtdh="http://schemas.microsoft.com/office/word/2020/wordml/sdtdatahash" xmlns:w16se="http://schemas.microsoft.com/office/word/2015/wordml/symex" xmlns:wpg="http://schemas.microsoft.com/office/word/2010/wordprocessingGroup" xmlns:wpi="http://schemas.microsoft.com/office/word/2010/wordprocessingInk" xmlns:wne="http://schemas.microsoft.com/office/word/2006/wordml" xmlns:wps="http://schemas.microsoft.com/office/word/2010/wordprocessingShape" mc:Ignorable="w14 w15 w16se w16cid w16 w16cex w16sdtdh wp14">
+<w:ftr xmlns:wpc="http://schemas.microsoft.com/office/word/2010/wordprocessingCanvas" xmlns:cx="http://schemas.microsoft.com/office/drawing/2014/chartex" xmlns:cx1="http://schemas.microsoft.com/office/drawing/2015/9/8/chartex" xmlns:cx2="http://schemas.microsoft.com/office/drawing/2015/10/21/chartex" xmlns:cx3="http://schemas.microsoft.com/office/drawing/2016/5/9/chartex" xmlns:cx4="http://schemas.microsoft.com/office/drawing/2016/5/10/chartex" xmlns:cx5="http://schemas.microsoft.com/office/drawing/2016/5/11/chartex" xmlns:cx6="http://schemas.microsoft.com/office/drawing/2016/5/12/chartex" xmlns:cx7="http://schemas.microsoft.com/office/drawing/2016/5/13/chartex" xmlns:cx8="http://schemas.microsoft.com/office/drawing/2016/5/14/chartex" xmlns:mc="http://schemas.openxmlformats.org/markup-compatibility/2006" xmlns:aink="http://schemas.microsoft.com/office/drawing/2016/ink" xmlns:am3d="http://schemas.microsoft.com/office/drawing/2017/model3d" xmlns:o="urn:schemas-microsoft-com:office:office" xmlns:oel="http://schemas.microsoft.com/office/2019/extlst" xmlns:r="http://schemas.openxmlformats.org/officeDocument/2006/relationships" xmlns:m="http://schemas.openxmlformats.org/officeDocument/2006/math" xmlns:v="urn:schemas-microsoft-com:vml" xmlns:wp14="http://schemas.microsoft.com/office/word/2010/wordprocessingDrawing" xmlns:wp="http://schemas.openxmlformats.org/drawingml/2006/wordprocessingDrawing" xmlns:w10="urn:schemas-microsoft-com:office:word" xmlns:w="http://schemas.openxmlformats.org/wordprocessingml/2006/main" xmlns:w14="http://schemas.microsoft.com/office/word/2010/wordml" xmlns:w15="http://schemas.microsoft.com/office/word/2012/wordml" xmlns:w16cex="http://schemas.microsoft.com/office/word/2018/wordml/cex" xmlns:w16cid="http://schemas.microsoft.com/office/word/2016/wordml/cid" xmlns:w16="http://schemas.microsoft.com/office/word/2018/wordml" xmlns:w16du="http://schemas.microsoft.com/office/word/2023/wordml/word16du" xmlns:w16sdtdh="http://schemas.microsoft.com/office/word/2020/wordml/sdtdatahash" xmlns:w16se="http://schemas.microsoft.com/office/word/2015/wordml/symex" xmlns:wpg="http://schemas.microsoft.com/office/word/2010/wordprocessingGroup" xmlns:wpi="http://schemas.microsoft.com/office/word/2010/wordprocessingInk" xmlns:wne="http://schemas.microsoft.com/office/word/2006/wordml" xmlns:wps="http://schemas.microsoft.com/office/word/2010/wordprocessingShape" mc:Ignorable="w14 w15 w16se w16cid w16 w16cex w16sdtdh w16du wp14">
+  <w:p>
+    <w:pPr>
+      <w:pStyle w:val="Footer"/>
+    </w:pPr>
+    <w:r>
+      <w:rPr>
+        <w:noProof/>
+      </w:rPr>
+      <mc:AlternateContent>
+        <mc:Choice Requires="wps">
+          <w:drawing>
+            <wp:anchor distT="0" distB="0" distL="0" distR="0" simplePos="0" relativeHeight="251659264" behindDoc="0" locked="0" layoutInCell="1" allowOverlap="1" wp14:anchorId="737C7128" wp14:editId="4E48832F">
+              <wp:simplePos x="635" y="635"/>
+              <wp:positionH relativeFrom="page">
+                <wp:align>left</wp:align>
+              </wp:positionH>
+              <wp:positionV relativeFrom="page">
+                <wp:align>bottom</wp:align>
+              </wp:positionV>
+              <wp:extent cx="1022350" cy="283210"/>
+              <wp:effectExtent l="0" t="0" r="6350" b="0"/>
+              <wp:wrapNone/>
+              <wp:docPr id="1461952719" name="Text Box 2" descr="Classification: Controlled">
+                <a:extLst xmlns:a="http://schemas.openxmlformats.org/drawingml/2006/main">
+                  <a:ext uri="{5AE41FA2-C0FF-4470-9BD4-5FADCA87CBE2}">
+                    <aclsh:classification xmlns:aclsh="http://schemas.microsoft.com/office/drawing/2020/classificationShape" classificationOutcomeType="ftr"/>
+                  </a:ext>
+                </a:extLst>
+              </wp:docPr>
+              <wp:cNvGraphicFramePr/>
+              <a:graphic xmlns:a="http://schemas.openxmlformats.org/drawingml/2006/main">
+                <a:graphicData uri="http://schemas.microsoft.com/office/word/2010/wordprocessingShape">
+                  <wps:wsp>
+                    <wps:cNvSpPr txBox="1"/>
+                    <wps:spPr>
+                      <a:xfrm>
+                        <a:off x="0" y="0"/>
+                        <a:ext cx="1022350" cy="283210"/>
+                      </a:xfrm>
+                      <a:prstGeom prst="rect">
+                        <a:avLst/>
+                      </a:prstGeom>
+                      <a:noFill/>
+                      <a:ln>
+                        <a:noFill/>
+                      </a:ln>
+                    </wps:spPr>
+                    <wps:txbx>
+                      <w:txbxContent>
+                        <w:p>
+                          <w:pPr>
+                            <w:rPr>
+                              <w:rFonts w:ascii="Calibri" w:eastAsia="Calibri" w:hAnsi="Calibri" w:cs="Calibri"/>
+                              <w:noProof/>
+                              <w:color w:val="FF0000"/>
+                              <w:sz w:val="12"/>
+                              <w:szCs w:val="12"/>
+                            </w:rPr>
+                          </w:pPr>
+                          <w:r>
+                            <w:rPr>
+                              <w:rFonts w:ascii="Calibri" w:eastAsia="Calibri" w:hAnsi="Calibri" w:cs="Calibri"/>
+                              <w:noProof/>
+                              <w:color w:val="FF0000"/>
+                              <w:sz w:val="12"/>
+                              <w:szCs w:val="12"/>
+                            </w:rPr>
+                            <w:t>Classification: Controlled</w:t>
+                          </w:r>
+                        </w:p>
+                      </w:txbxContent>
+                    </wps:txbx>
+                    <wps:bodyPr rot="0" spcFirstLastPara="0" vertOverflow="overflow" horzOverflow="overflow" vert="horz" wrap="none" lIns="254000" tIns="0" rIns="0" bIns="190500" numCol="1" spcCol="0" rtlCol="0" fromWordArt="0" anchor="b" anchorCtr="0" forceAA="0" compatLnSpc="1">
+                      <a:prstTxWarp prst="textNoShape">
+                        <a:avLst/>
+                      </a:prstTxWarp>
+                      <a:spAutoFit/>
+                    </wps:bodyPr>
+                  </wps:wsp>
+                </a:graphicData>
+              </a:graphic>
+            </wp:anchor>
+          </w:drawing>
+        </mc:Choice>
+        <mc:Fallback>
+          <w:pict>
+            <v:shapetype w14:anchorId="737C7128" id="_x0000_t202" coordsize="21600,21600" o:spt="202" path="m,l,21600r21600,l21600,xe">
+              <v:stroke joinstyle="miter"/>
+              <v:path gradientshapeok="t" o:connecttype="rect"/>
+            </v:shapetype>
+            <v:shape id="Text Box 2" o:spid="_x0000_s1026" type="#_x0000_t202" alt="Classification: Controlled" style="position:absolute;margin-left:0;margin-top:0;width:80.5pt;height:22.3pt;z-index:251659264;visibility:visible;mso-wrap-style:none;mso-wrap-distance-left:0;mso-wrap-distance-top:0;mso-wrap-distance-right:0;mso-wrap-distance-bottom:0;mso-position-horizontal:left;mso-position-horizontal-relative:page;mso-position-vertical:bottom;mso-position-vertical-relative:page;v-text-anchor:bottom" o:gfxdata="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" filled="f" stroked="f">
+              <v:fill o:detectmouseclick="t"/>
+              <v:textbox style="mso-fit-shape-to-text:t" inset="20pt,0,0,15pt">
+                <w:txbxContent>
+                  <w:p>
+                    <w:pPr>
+                      <w:rPr>
+                        <w:rFonts w:ascii="Calibri" w:eastAsia="Calibri" w:hAnsi="Calibri" w:cs="Calibri"/>
+                        <w:noProof/>
+                        <w:color w:val="FF0000"/>
+                        <w:sz w:val="12"/>
+                        <w:szCs w:val="12"/>
+                      </w:rPr>
+                    </w:pPr>
+                    <w:r>
+                      <w:rPr>
+                        <w:rFonts w:ascii="Calibri" w:eastAsia="Calibri" w:hAnsi="Calibri" w:cs="Calibri"/>
+                        <w:noProof/>
+                        <w:color w:val="FF0000"/>
+                        <w:sz w:val="12"/>
+                        <w:szCs w:val="12"/>
+                      </w:rPr>
+                      <w:t>Classification: Controlled</w:t>
+                    </w:r>
+                  </w:p>
+                </w:txbxContent>
+              </v:textbox>
+              <w10:wrap anchorx="page" anchory="page"/>
+            </v:shape>
+          </w:pict>
+        </mc:Fallback>
+      </mc:AlternateContent>
+    </w:r>
+  </w:p>
+</w:ftr>
+</file>
+
+<file path=word/footer2.xml><?xml version="1.0" encoding="utf-8"?>
+<w:ftr xmlns:wpc="http://schemas.microsoft.com/office/word/2010/wordprocessingCanvas" xmlns:cx="http://schemas.microsoft.com/office/drawing/2014/chartex" xmlns:cx1="http://schemas.microsoft.com/office/drawing/2015/9/8/chartex" xmlns:cx2="http://schemas.microsoft.com/office/drawing/2015/10/21/chartex" xmlns:cx3="http://schemas.microsoft.com/office/drawing/2016/5/9/chartex" xmlns:cx4="http://schemas.microsoft.com/office/drawing/2016/5/10/chartex" xmlns:cx5="http://schemas.microsoft.com/office/drawing/2016/5/11/chartex" xmlns:cx6="http://schemas.microsoft.com/office/drawing/2016/5/12/chartex" xmlns:cx7="http://schemas.microsoft.com/office/drawing/2016/5/13/chartex" xmlns:cx8="http://schemas.microsoft.com/office/drawing/2016/5/14/chartex" xmlns:mc="http://schemas.openxmlformats.org/markup-compatibility/2006" xmlns:aink="http://schemas.microsoft.com/office/drawing/2016/ink" xmlns:am3d="http://schemas.microsoft.com/office/drawing/2017/model3d" xmlns:o="urn:schemas-microsoft-com:office:office" xmlns:oel="http://schemas.microsoft.com/office/2019/extlst" xmlns:r="http://schemas.openxmlformats.org/officeDocument/2006/relationships" xmlns:m="http://schemas.openxmlformats.org/officeDocument/2006/math" xmlns:v="urn:schemas-microsoft-com:vml" xmlns:wp14="http://schemas.microsoft.com/office/word/2010/wordprocessingDrawing" xmlns:wp="http://schemas.openxmlformats.org/drawingml/2006/wordprocessingDrawing" xmlns:w10="urn:schemas-microsoft-com:office:word" xmlns:w="http://schemas.openxmlformats.org/wordprocessingml/2006/main" xmlns:w14="http://schemas.microsoft.com/office/word/2010/wordml" xmlns:w15="http://schemas.microsoft.com/office/word/2012/wordml" xmlns:w16cex="http://schemas.microsoft.com/office/word/2018/wordml/cex" xmlns:w16cid="http://schemas.microsoft.com/office/word/2016/wordml/cid" xmlns:w16="http://schemas.microsoft.com/office/word/2018/wordml" xmlns:w16du="http://schemas.microsoft.com/office/word/2023/wordml/word16du" xmlns:w16sdtdh="http://schemas.microsoft.com/office/word/2020/wordml/sdtdatahash" xmlns:w16se="http://schemas.microsoft.com/office/word/2015/wordml/symex" xmlns:wpg="http://schemas.microsoft.com/office/word/2010/wordprocessingGroup" xmlns:wpi="http://schemas.microsoft.com/office/word/2010/wordprocessingInk" xmlns:wne="http://schemas.microsoft.com/office/word/2006/wordml" xmlns:wps="http://schemas.microsoft.com/office/word/2010/wordprocessingShape" mc:Ignorable="w14 w15 w16se w16cid w16 w16cex w16sdtdh w16du wp14">
   <w:tbl>
     <w:tblPr>
       <w:tblStyle w:val="TableGrid"/>
@@ -6742,6 +6393,129 @@
           <w:pPr>
             <w:pStyle w:val="NormalWeb"/>
           </w:pPr>
+          <w:r>
+            <w:rPr>
+              <w:rFonts w:ascii="GDSTransportWebsite" w:hAnsi="GDSTransportWebsite"/>
+              <w:noProof/>
+              <w:color w:val="515151"/>
+              <w:sz w:val="16"/>
+              <w:szCs w:val="16"/>
+            </w:rPr>
+            <mc:AlternateContent>
+              <mc:Choice Requires="wps">
+                <w:drawing>
+                  <wp:anchor distT="0" distB="0" distL="0" distR="0" simplePos="0" relativeHeight="251660288" behindDoc="0" locked="0" layoutInCell="1" allowOverlap="1" wp14:anchorId="12D20F26" wp14:editId="56436C78">
+                    <wp:simplePos x="981075" y="9248775"/>
+                    <wp:positionH relativeFrom="page">
+                      <wp:align>left</wp:align>
+                    </wp:positionH>
+                    <wp:positionV relativeFrom="page">
+                      <wp:align>bottom</wp:align>
+                    </wp:positionV>
+                    <wp:extent cx="1022350" cy="283210"/>
+                    <wp:effectExtent l="0" t="0" r="6350" b="0"/>
+                    <wp:wrapNone/>
+                    <wp:docPr id="2097264733" name="Text Box 3" descr="Classification: Controlled">
+                      <a:extLst xmlns:a="http://schemas.openxmlformats.org/drawingml/2006/main">
+                        <a:ext uri="{5AE41FA2-C0FF-4470-9BD4-5FADCA87CBE2}">
+                          <aclsh:classification xmlns:aclsh="http://schemas.microsoft.com/office/drawing/2020/classificationShape" classificationOutcomeType="ftr"/>
+                        </a:ext>
+                      </a:extLst>
+                    </wp:docPr>
+                    <wp:cNvGraphicFramePr/>
+                    <a:graphic xmlns:a="http://schemas.openxmlformats.org/drawingml/2006/main">
+                      <a:graphicData uri="http://schemas.microsoft.com/office/word/2010/wordprocessingShape">
+                        <wps:wsp>
+                          <wps:cNvSpPr txBox="1"/>
+                          <wps:spPr>
+                            <a:xfrm>
+                              <a:off x="0" y="0"/>
+                              <a:ext cx="1022350" cy="283210"/>
+                            </a:xfrm>
+                            <a:prstGeom prst="rect">
+                              <a:avLst/>
+                            </a:prstGeom>
+                            <a:noFill/>
+                            <a:ln>
+                              <a:noFill/>
+                            </a:ln>
+                          </wps:spPr>
+                          <wps:txbx>
+                            <w:txbxContent>
+                              <w:p>
+                                <w:pPr>
+                                  <w:rPr>
+                                    <w:rFonts w:ascii="Calibri" w:eastAsia="Calibri" w:hAnsi="Calibri" w:cs="Calibri"/>
+                                    <w:noProof/>
+                                    <w:color w:val="FF0000"/>
+                                    <w:sz w:val="12"/>
+                                    <w:szCs w:val="12"/>
+                                  </w:rPr>
+                                </w:pPr>
+                                <w:r>
+                                  <w:rPr>
+                                    <w:rFonts w:ascii="Calibri" w:eastAsia="Calibri" w:hAnsi="Calibri" w:cs="Calibri"/>
+                                    <w:noProof/>
+                                    <w:color w:val="FF0000"/>
+                                    <w:sz w:val="12"/>
+                                    <w:szCs w:val="12"/>
+                                  </w:rPr>
+                                  <w:t>Classification: Controlled</w:t>
+                                </w:r>
+                              </w:p>
+                            </w:txbxContent>
+                          </wps:txbx>
+                          <wps:bodyPr rot="0" spcFirstLastPara="0" vertOverflow="overflow" horzOverflow="overflow" vert="horz" wrap="none" lIns="254000" tIns="0" rIns="0" bIns="190500" numCol="1" spcCol="0" rtlCol="0" fromWordArt="0" anchor="b" anchorCtr="0" forceAA="0" compatLnSpc="1">
+                            <a:prstTxWarp prst="textNoShape">
+                              <a:avLst/>
+                            </a:prstTxWarp>
+                            <a:spAutoFit/>
+                          </wps:bodyPr>
+                        </wps:wsp>
+                      </a:graphicData>
+                    </a:graphic>
+                  </wp:anchor>
+                </w:drawing>
+              </mc:Choice>
+              <mc:Fallback>
+                <w:pict>
+                  <v:shapetype w14:anchorId="12D20F26" id="_x0000_t202" coordsize="21600,21600" o:spt="202" path="m,l,21600r21600,l21600,xe">
+                    <v:stroke joinstyle="miter"/>
+                    <v:path gradientshapeok="t" o:connecttype="rect"/>
+                  </v:shapetype>
+                  <v:shape id="Text Box 3" o:spid="_x0000_s1027" type="#_x0000_t202" alt="Classification: Controlled" style="position:absolute;margin-left:0;margin-top:0;width:80.5pt;height:22.3pt;z-index:251660288;visibility:visible;mso-wrap-style:none;mso-wrap-distance-left:0;mso-wrap-distance-top:0;mso-wrap-distance-right:0;mso-wrap-distance-bottom:0;mso-position-horizontal:left;mso-position-horizontal-relative:page;mso-position-vertical:bottom;mso-position-vertical-relative:page;v-text-anchor:bottom" o:gfxdata="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" filled="f" stroked="f">
+                    <v:fill o:detectmouseclick="t"/>
+                    <v:textbox style="mso-fit-shape-to-text:t" inset="20pt,0,0,15pt">
+                      <w:txbxContent>
+                        <w:p>
+                          <w:pPr>
+                            <w:rPr>
+                              <w:rFonts w:ascii="Calibri" w:eastAsia="Calibri" w:hAnsi="Calibri" w:cs="Calibri"/>
+                              <w:noProof/>
+                              <w:color w:val="FF0000"/>
+                              <w:sz w:val="12"/>
+                              <w:szCs w:val="12"/>
+                            </w:rPr>
+                          </w:pPr>
+                          <w:r>
+                            <w:rPr>
+                              <w:rFonts w:ascii="Calibri" w:eastAsia="Calibri" w:hAnsi="Calibri" w:cs="Calibri"/>
+                              <w:noProof/>
+                              <w:color w:val="FF0000"/>
+                              <w:sz w:val="12"/>
+                              <w:szCs w:val="12"/>
+                            </w:rPr>
+                            <w:t>Classification: Controlled</w:t>
+                          </w:r>
+                        </w:p>
+                      </w:txbxContent>
+                    </v:textbox>
+                    <w10:wrap anchorx="page" anchory="page"/>
+                  </v:shape>
+                </w:pict>
+              </mc:Fallback>
+            </mc:AlternateContent>
+          </w:r>
           <w:r>
             <w:rPr>
               <w:rFonts w:ascii="GDSTransportWebsite" w:hAnsi="GDSTransportWebsite"/>
@@ -6901,8 +6675,137 @@
 </w:ftr>
 </file>
 
+<file path=word/footer3.xml><?xml version="1.0" encoding="utf-8"?>
+<w:ftr xmlns:wpc="http://schemas.microsoft.com/office/word/2010/wordprocessingCanvas" xmlns:cx="http://schemas.microsoft.com/office/drawing/2014/chartex" xmlns:cx1="http://schemas.microsoft.com/office/drawing/2015/9/8/chartex" xmlns:cx2="http://schemas.microsoft.com/office/drawing/2015/10/21/chartex" xmlns:cx3="http://schemas.microsoft.com/office/drawing/2016/5/9/chartex" xmlns:cx4="http://schemas.microsoft.com/office/drawing/2016/5/10/chartex" xmlns:cx5="http://schemas.microsoft.com/office/drawing/2016/5/11/chartex" xmlns:cx6="http://schemas.microsoft.com/office/drawing/2016/5/12/chartex" xmlns:cx7="http://schemas.microsoft.com/office/drawing/2016/5/13/chartex" xmlns:cx8="http://schemas.microsoft.com/office/drawing/2016/5/14/chartex" xmlns:mc="http://schemas.openxmlformats.org/markup-compatibility/2006" xmlns:aink="http://schemas.microsoft.com/office/drawing/2016/ink" xmlns:am3d="http://schemas.microsoft.com/office/drawing/2017/model3d" xmlns:o="urn:schemas-microsoft-com:office:office" xmlns:oel="http://schemas.microsoft.com/office/2019/extlst" xmlns:r="http://schemas.openxmlformats.org/officeDocument/2006/relationships" xmlns:m="http://schemas.openxmlformats.org/officeDocument/2006/math" xmlns:v="urn:schemas-microsoft-com:vml" xmlns:wp14="http://schemas.microsoft.com/office/word/2010/wordprocessingDrawing" xmlns:wp="http://schemas.openxmlformats.org/drawingml/2006/wordprocessingDrawing" xmlns:w10="urn:schemas-microsoft-com:office:word" xmlns:w="http://schemas.openxmlformats.org/wordprocessingml/2006/main" xmlns:w14="http://schemas.microsoft.com/office/word/2010/wordml" xmlns:w15="http://schemas.microsoft.com/office/word/2012/wordml" xmlns:w16cex="http://schemas.microsoft.com/office/word/2018/wordml/cex" xmlns:w16cid="http://schemas.microsoft.com/office/word/2016/wordml/cid" xmlns:w16="http://schemas.microsoft.com/office/word/2018/wordml" xmlns:w16du="http://schemas.microsoft.com/office/word/2023/wordml/word16du" xmlns:w16sdtdh="http://schemas.microsoft.com/office/word/2020/wordml/sdtdatahash" xmlns:w16se="http://schemas.microsoft.com/office/word/2015/wordml/symex" xmlns:wpg="http://schemas.microsoft.com/office/word/2010/wordprocessingGroup" xmlns:wpi="http://schemas.microsoft.com/office/word/2010/wordprocessingInk" xmlns:wne="http://schemas.microsoft.com/office/word/2006/wordml" xmlns:wps="http://schemas.microsoft.com/office/word/2010/wordprocessingShape" mc:Ignorable="w14 w15 w16se w16cid w16 w16cex w16sdtdh w16du wp14">
+  <w:p>
+    <w:pPr>
+      <w:pStyle w:val="Footer"/>
+    </w:pPr>
+    <w:r>
+      <w:rPr>
+        <w:noProof/>
+      </w:rPr>
+      <mc:AlternateContent>
+        <mc:Choice Requires="wps">
+          <w:drawing>
+            <wp:anchor distT="0" distB="0" distL="0" distR="0" simplePos="0" relativeHeight="251658240" behindDoc="0" locked="0" layoutInCell="1" allowOverlap="1" wp14:anchorId="275C24FB" wp14:editId="495D4FAA">
+              <wp:simplePos x="635" y="635"/>
+              <wp:positionH relativeFrom="page">
+                <wp:align>left</wp:align>
+              </wp:positionH>
+              <wp:positionV relativeFrom="page">
+                <wp:align>bottom</wp:align>
+              </wp:positionV>
+              <wp:extent cx="1022350" cy="283210"/>
+              <wp:effectExtent l="0" t="0" r="6350" b="0"/>
+              <wp:wrapNone/>
+              <wp:docPr id="1489966662" name="Text Box 1" descr="Classification: Controlled">
+                <a:extLst xmlns:a="http://schemas.openxmlformats.org/drawingml/2006/main">
+                  <a:ext uri="{5AE41FA2-C0FF-4470-9BD4-5FADCA87CBE2}">
+                    <aclsh:classification xmlns:aclsh="http://schemas.microsoft.com/office/drawing/2020/classificationShape" classificationOutcomeType="ftr"/>
+                  </a:ext>
+                </a:extLst>
+              </wp:docPr>
+              <wp:cNvGraphicFramePr/>
+              <a:graphic xmlns:a="http://schemas.openxmlformats.org/drawingml/2006/main">
+                <a:graphicData uri="http://schemas.microsoft.com/office/word/2010/wordprocessingShape">
+                  <wps:wsp>
+                    <wps:cNvSpPr txBox="1"/>
+                    <wps:spPr>
+                      <a:xfrm>
+                        <a:off x="0" y="0"/>
+                        <a:ext cx="1022350" cy="283210"/>
+                      </a:xfrm>
+                      <a:prstGeom prst="rect">
+                        <a:avLst/>
+                      </a:prstGeom>
+                      <a:noFill/>
+                      <a:ln>
+                        <a:noFill/>
+                      </a:ln>
+                    </wps:spPr>
+                    <wps:txbx>
+                      <w:txbxContent>
+                        <w:p>
+                          <w:pPr>
+                            <w:rPr>
+                              <w:rFonts w:ascii="Calibri" w:eastAsia="Calibri" w:hAnsi="Calibri" w:cs="Calibri"/>
+                              <w:noProof/>
+                              <w:color w:val="FF0000"/>
+                              <w:sz w:val="12"/>
+                              <w:szCs w:val="12"/>
+                            </w:rPr>
+                          </w:pPr>
+                          <w:r>
+                            <w:rPr>
+                              <w:rFonts w:ascii="Calibri" w:eastAsia="Calibri" w:hAnsi="Calibri" w:cs="Calibri"/>
+                              <w:noProof/>
+                              <w:color w:val="FF0000"/>
+                              <w:sz w:val="12"/>
+                              <w:szCs w:val="12"/>
+                            </w:rPr>
+                            <w:t>Classification: Controlled</w:t>
+                          </w:r>
+                        </w:p>
+                      </w:txbxContent>
+                    </wps:txbx>
+                    <wps:bodyPr rot="0" spcFirstLastPara="0" vertOverflow="overflow" horzOverflow="overflow" vert="horz" wrap="none" lIns="254000" tIns="0" rIns="0" bIns="190500" numCol="1" spcCol="0" rtlCol="0" fromWordArt="0" anchor="b" anchorCtr="0" forceAA="0" compatLnSpc="1">
+                      <a:prstTxWarp prst="textNoShape">
+                        <a:avLst/>
+                      </a:prstTxWarp>
+                      <a:spAutoFit/>
+                    </wps:bodyPr>
+                  </wps:wsp>
+                </a:graphicData>
+              </a:graphic>
+            </wp:anchor>
+          </w:drawing>
+        </mc:Choice>
+        <mc:Fallback>
+          <w:pict>
+            <v:shapetype w14:anchorId="275C24FB" id="_x0000_t202" coordsize="21600,21600" o:spt="202" path="m,l,21600r21600,l21600,xe">
+              <v:stroke joinstyle="miter"/>
+              <v:path gradientshapeok="t" o:connecttype="rect"/>
+            </v:shapetype>
+            <v:shape id="Text Box 1" o:spid="_x0000_s1028" type="#_x0000_t202" alt="Classification: Controlled" style="position:absolute;margin-left:0;margin-top:0;width:80.5pt;height:22.3pt;z-index:251658240;visibility:visible;mso-wrap-style:none;mso-wrap-distance-left:0;mso-wrap-distance-top:0;mso-wrap-distance-right:0;mso-wrap-distance-bottom:0;mso-position-horizontal:left;mso-position-horizontal-relative:page;mso-position-vertical:bottom;mso-position-vertical-relative:page;v-text-anchor:bottom" o:gfxdata="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" filled="f" stroked="f">
+              <v:fill o:detectmouseclick="t"/>
+              <v:textbox style="mso-fit-shape-to-text:t" inset="20pt,0,0,15pt">
+                <w:txbxContent>
+                  <w:p>
+                    <w:pPr>
+                      <w:rPr>
+                        <w:rFonts w:ascii="Calibri" w:eastAsia="Calibri" w:hAnsi="Calibri" w:cs="Calibri"/>
+                        <w:noProof/>
+                        <w:color w:val="FF0000"/>
+                        <w:sz w:val="12"/>
+                        <w:szCs w:val="12"/>
+                      </w:rPr>
+                    </w:pPr>
+                    <w:r>
+                      <w:rPr>
+                        <w:rFonts w:ascii="Calibri" w:eastAsia="Calibri" w:hAnsi="Calibri" w:cs="Calibri"/>
+                        <w:noProof/>
+                        <w:color w:val="FF0000"/>
+                        <w:sz w:val="12"/>
+                        <w:szCs w:val="12"/>
+                      </w:rPr>
+                      <w:t>Classification: Controlled</w:t>
+                    </w:r>
+                  </w:p>
+                </w:txbxContent>
+              </v:textbox>
+              <w10:wrap anchorx="page" anchory="page"/>
+            </v:shape>
+          </w:pict>
+        </mc:Fallback>
+      </mc:AlternateContent>
+    </w:r>
+  </w:p>
+</w:ftr>
+</file>
+
 <file path=word/footnotes.xml><?xml version="1.0" encoding="utf-8"?>
-<w:footnotes xmlns:wpc="http://schemas.microsoft.com/office/word/2010/wordprocessingCanvas" xmlns:cx="http://schemas.microsoft.com/office/drawing/2014/chartex" xmlns:cx1="http://schemas.microsoft.com/office/drawing/2015/9/8/chartex" xmlns:cx2="http://schemas.microsoft.com/office/drawing/2015/10/21/chartex" xmlns:cx3="http://schemas.microsoft.com/office/drawing/2016/5/9/chartex" xmlns:cx4="http://schemas.microsoft.com/office/drawing/2016/5/10/chartex" xmlns:cx5="http://schemas.microsoft.com/office/drawing/2016/5/11/chartex" xmlns:cx6="http://schemas.microsoft.com/office/drawing/2016/5/12/chartex" xmlns:cx7="http://schemas.microsoft.com/office/drawing/2016/5/13/chartex" xmlns:cx8="http://schemas.microsoft.com/office/drawing/2016/5/14/chartex" xmlns:mc="http://schemas.openxmlformats.org/markup-compatibility/2006" xmlns:aink="http://schemas.microsoft.com/office/drawing/2016/ink" xmlns:am3d="http://schemas.microsoft.com/office/drawing/2017/model3d" xmlns:o="urn:schemas-microsoft-com:office:office" xmlns:oel="http://schemas.microsoft.com/office/2019/extlst" xmlns:r="http://schemas.openxmlformats.org/officeDocument/2006/relationships" xmlns:m="http://schemas.openxmlformats.org/officeDocument/2006/math" xmlns:v="urn:schemas-microsoft-com:vml" xmlns:wp14="http://schemas.microsoft.com/office/word/2010/wordprocessingDrawing" xmlns:wp="http://schemas.openxmlformats.org/drawingml/2006/wordprocessingDrawing" xmlns:w10="urn:schemas-microsoft-com:office:word" xmlns:w="http://schemas.openxmlformats.org/wordprocessingml/2006/main" xmlns:w14="http://schemas.microsoft.com/office/word/2010/wordml" xmlns:w15="http://schemas.microsoft.com/office/word/2012/wordml" xmlns:w16cex="http://schemas.microsoft.com/office/word/2018/wordml/cex" xmlns:w16cid="http://schemas.microsoft.com/office/word/2016/wordml/cid" xmlns:w16="http://schemas.microsoft.com/office/word/2018/wordml" xmlns:w16sdtdh="http://schemas.microsoft.com/office/word/2020/wordml/sdtdatahash" xmlns:w16se="http://schemas.microsoft.com/office/word/2015/wordml/symex" xmlns:wpg="http://schemas.microsoft.com/office/word/2010/wordprocessingGroup" xmlns:wpi="http://schemas.microsoft.com/office/word/2010/wordprocessingInk" xmlns:wne="http://schemas.microsoft.com/office/word/2006/wordml" xmlns:wps="http://schemas.microsoft.com/office/word/2010/wordprocessingShape" mc:Ignorable="w14 w15 w16se w16cid w16 w16cex w16sdtdh wp14">
+<w:footnotes xmlns:wpc="http://schemas.microsoft.com/office/word/2010/wordprocessingCanvas" xmlns:cx="http://schemas.microsoft.com/office/drawing/2014/chartex" xmlns:cx1="http://schemas.microsoft.com/office/drawing/2015/9/8/chartex" xmlns:cx2="http://schemas.microsoft.com/office/drawing/2015/10/21/chartex" xmlns:cx3="http://schemas.microsoft.com/office/drawing/2016/5/9/chartex" xmlns:cx4="http://schemas.microsoft.com/office/drawing/2016/5/10/chartex" xmlns:cx5="http://schemas.microsoft.com/office/drawing/2016/5/11/chartex" xmlns:cx6="http://schemas.microsoft.com/office/drawing/2016/5/12/chartex" xmlns:cx7="http://schemas.microsoft.com/office/drawing/2016/5/13/chartex" xmlns:cx8="http://schemas.microsoft.com/office/drawing/2016/5/14/chartex" xmlns:mc="http://schemas.openxmlformats.org/markup-compatibility/2006" xmlns:aink="http://schemas.microsoft.com/office/drawing/2016/ink" xmlns:am3d="http://schemas.microsoft.com/office/drawing/2017/model3d" xmlns:o="urn:schemas-microsoft-com:office:office" xmlns:oel="http://schemas.microsoft.com/office/2019/extlst" xmlns:r="http://schemas.openxmlformats.org/officeDocument/2006/relationships" xmlns:m="http://schemas.openxmlformats.org/officeDocument/2006/math" xmlns:v="urn:schemas-microsoft-com:vml" xmlns:wp14="http://schemas.microsoft.com/office/word/2010/wordprocessingDrawing" xmlns:wp="http://schemas.openxmlformats.org/drawingml/2006/wordprocessingDrawing" xmlns:w10="urn:schemas-microsoft-com:office:word" xmlns:w="http://schemas.openxmlformats.org/wordprocessingml/2006/main" xmlns:w14="http://schemas.microsoft.com/office/word/2010/wordml" xmlns:w15="http://schemas.microsoft.com/office/word/2012/wordml" xmlns:w16cex="http://schemas.microsoft.com/office/word/2018/wordml/cex" xmlns:w16cid="http://schemas.microsoft.com/office/word/2016/wordml/cid" xmlns:w16="http://schemas.microsoft.com/office/word/2018/wordml" xmlns:w16du="http://schemas.microsoft.com/office/word/2023/wordml/word16du" xmlns:w16sdtdh="http://schemas.microsoft.com/office/word/2020/wordml/sdtdatahash" xmlns:w16se="http://schemas.microsoft.com/office/word/2015/wordml/symex" xmlns:wpg="http://schemas.microsoft.com/office/word/2010/wordprocessingGroup" xmlns:wpi="http://schemas.microsoft.com/office/word/2010/wordprocessingInk" xmlns:wne="http://schemas.microsoft.com/office/word/2006/wordml" xmlns:wps="http://schemas.microsoft.com/office/word/2010/wordprocessingShape" mc:Ignorable="w14 w15 w16se w16cid w16 w16cex w16sdtdh w16du wp14">
   <w:footnote w:type="separator" w:id="-1">
     <w:p>
       <w:r>
@@ -6921,7 +6824,7 @@
 </file>
 
 <file path=word/numbering.xml><?xml version="1.0" encoding="utf-8"?>
-<w:numbering xmlns:wpc="http://schemas.microsoft.com/office/word/2010/wordprocessingCanvas" xmlns:cx="http://schemas.microsoft.com/office/drawing/2014/chartex" xmlns:cx1="http://schemas.microsoft.com/office/drawing/2015/9/8/chartex" xmlns:cx2="http://schemas.microsoft.com/office/drawing/2015/10/21/chartex" xmlns:cx3="http://schemas.microsoft.com/office/drawing/2016/5/9/chartex" xmlns:cx4="http://schemas.microsoft.com/office/drawing/2016/5/10/chartex" xmlns:cx5="http://schemas.microsoft.com/office/drawing/2016/5/11/chartex" xmlns:cx6="http://schemas.microsoft.com/office/drawing/2016/5/12/chartex" xmlns:cx7="http://schemas.microsoft.com/office/drawing/2016/5/13/chartex" xmlns:cx8="http://schemas.microsoft.com/office/drawing/2016/5/14/chartex" xmlns:mc="http://schemas.openxmlformats.org/markup-compatibility/2006" xmlns:aink="http://schemas.microsoft.com/office/drawing/2016/ink" xmlns:am3d="http://schemas.microsoft.com/office/drawing/2017/model3d" xmlns:o="urn:schemas-microsoft-com:office:office" xmlns:oel="http://schemas.microsoft.com/office/2019/extlst" xmlns:r="http://schemas.openxmlformats.org/officeDocument/2006/relationships" xmlns:m="http://schemas.openxmlformats.org/officeDocument/2006/math" xmlns:v="urn:schemas-microsoft-com:vml" xmlns:wp14="http://schemas.microsoft.com/office/word/2010/wordprocessingDrawing" xmlns:wp="http://schemas.openxmlformats.org/drawingml/2006/wordprocessingDrawing" xmlns:w10="urn:schemas-microsoft-com:office:word" xmlns:w="http://schemas.openxmlformats.org/wordprocessingml/2006/main" xmlns:w14="http://schemas.microsoft.com/office/word/2010/wordml" xmlns:w15="http://schemas.microsoft.com/office/word/2012/wordml" xmlns:w16cex="http://schemas.microsoft.com/office/word/2018/wordml/cex" xmlns:w16cid="http://schemas.microsoft.com/office/word/2016/wordml/cid" xmlns:w16="http://schemas.microsoft.com/office/word/2018/wordml" xmlns:w16sdtdh="http://schemas.microsoft.com/office/word/2020/wordml/sdtdatahash" xmlns:w16se="http://schemas.microsoft.com/office/word/2015/wordml/symex" xmlns:wpg="http://schemas.microsoft.com/office/word/2010/wordprocessingGroup" xmlns:wpi="http://schemas.microsoft.com/office/word/2010/wordprocessingInk" xmlns:wne="http://schemas.microsoft.com/office/word/2006/wordml" xmlns:wps="http://schemas.microsoft.com/office/word/2010/wordprocessingShape" mc:Ignorable="w14 w15 w16se w16cid w16 w16cex w16sdtdh wp14">
+<w:numbering xmlns:wpc="http://schemas.microsoft.com/office/word/2010/wordprocessingCanvas" xmlns:cx="http://schemas.microsoft.com/office/drawing/2014/chartex" xmlns:cx1="http://schemas.microsoft.com/office/drawing/2015/9/8/chartex" xmlns:cx2="http://schemas.microsoft.com/office/drawing/2015/10/21/chartex" xmlns:cx3="http://schemas.microsoft.com/office/drawing/2016/5/9/chartex" xmlns:cx4="http://schemas.microsoft.com/office/drawing/2016/5/10/chartex" xmlns:cx5="http://schemas.microsoft.com/office/drawing/2016/5/11/chartex" xmlns:cx6="http://schemas.microsoft.com/office/drawing/2016/5/12/chartex" xmlns:cx7="http://schemas.microsoft.com/office/drawing/2016/5/13/chartex" xmlns:cx8="http://schemas.microsoft.com/office/drawing/2016/5/14/chartex" xmlns:mc="http://schemas.openxmlformats.org/markup-compatibility/2006" xmlns:aink="http://schemas.microsoft.com/office/drawing/2016/ink" xmlns:am3d="http://schemas.microsoft.com/office/drawing/2017/model3d" xmlns:o="urn:schemas-microsoft-com:office:office" xmlns:oel="http://schemas.microsoft.com/office/2019/extlst" xmlns:r="http://schemas.openxmlformats.org/officeDocument/2006/relationships" xmlns:m="http://schemas.openxmlformats.org/officeDocument/2006/math" xmlns:v="urn:schemas-microsoft-com:vml" xmlns:wp14="http://schemas.microsoft.com/office/word/2010/wordprocessingDrawing" xmlns:wp="http://schemas.openxmlformats.org/drawingml/2006/wordprocessingDrawing" xmlns:w10="urn:schemas-microsoft-com:office:word" xmlns:w="http://schemas.openxmlformats.org/wordprocessingml/2006/main" xmlns:w14="http://schemas.microsoft.com/office/word/2010/wordml" xmlns:w15="http://schemas.microsoft.com/office/word/2012/wordml" xmlns:w16cex="http://schemas.microsoft.com/office/word/2018/wordml/cex" xmlns:w16cid="http://schemas.microsoft.com/office/word/2016/wordml/cid" xmlns:w16="http://schemas.microsoft.com/office/word/2018/wordml" xmlns:w16du="http://schemas.microsoft.com/office/word/2023/wordml/word16du" xmlns:w16sdtdh="http://schemas.microsoft.com/office/word/2020/wordml/sdtdatahash" xmlns:w16se="http://schemas.microsoft.com/office/word/2015/wordml/symex" xmlns:wpg="http://schemas.microsoft.com/office/word/2010/wordprocessingGroup" xmlns:wpi="http://schemas.microsoft.com/office/word/2010/wordprocessingInk" xmlns:wne="http://schemas.microsoft.com/office/word/2006/wordml" xmlns:wps="http://schemas.microsoft.com/office/word/2010/wordprocessingShape" mc:Ignorable="w14 w15 w16se w16cid w16 w16cex w16sdtdh w16du wp14">
   <w:abstractNum w:abstractNumId="0" w15:restartNumberingAfterBreak="0">
     <w:nsid w:val="00432905"/>
     <w:multiLevelType w:val="multilevel"/>
@@ -10149,7 +10052,7 @@
 </file>
 
 <file path=word/styles.xml><?xml version="1.0" encoding="utf-8"?>
-<w:styles xmlns:mc="http://schemas.openxmlformats.org/markup-compatibility/2006" xmlns:r="http://schemas.openxmlformats.org/officeDocument/2006/relationships" xmlns:w="http://schemas.openxmlformats.org/wordprocessingml/2006/main" xmlns:w14="http://schemas.microsoft.com/office/word/2010/wordml" xmlns:w15="http://schemas.microsoft.com/office/word/2012/wordml" xmlns:w16cex="http://schemas.microsoft.com/office/word/2018/wordml/cex" xmlns:w16cid="http://schemas.microsoft.com/office/word/2016/wordml/cid" xmlns:w16="http://schemas.microsoft.com/office/word/2018/wordml" xmlns:w16sdtdh="http://schemas.microsoft.com/office/word/2020/wordml/sdtdatahash" xmlns:w16se="http://schemas.microsoft.com/office/word/2015/wordml/symex" mc:Ignorable="w14 w15 w16se w16cid w16 w16cex w16sdtdh">
+<w:styles xmlns:mc="http://schemas.openxmlformats.org/markup-compatibility/2006" xmlns:r="http://schemas.openxmlformats.org/officeDocument/2006/relationships" xmlns:w="http://schemas.openxmlformats.org/wordprocessingml/2006/main" xmlns:w14="http://schemas.microsoft.com/office/word/2010/wordml" xmlns:w15="http://schemas.microsoft.com/office/word/2012/wordml" xmlns:w16cex="http://schemas.microsoft.com/office/word/2018/wordml/cex" xmlns:w16cid="http://schemas.microsoft.com/office/word/2016/wordml/cid" xmlns:w16="http://schemas.microsoft.com/office/word/2018/wordml" xmlns:w16du="http://schemas.microsoft.com/office/word/2023/wordml/word16du" xmlns:w16sdtdh="http://schemas.microsoft.com/office/word/2020/wordml/sdtdatahash" xmlns:w16se="http://schemas.microsoft.com/office/word/2015/wordml/symex" mc:Ignorable="w14 w15 w16se w16cid w16 w16cex w16sdtdh w16du">
   <w:docDefaults>
     <w:rPrDefault>
       <w:rPr>
@@ -11300,12 +11203,7 @@
 </file>
 
 <file path=customXml/item1.xml><?xml version="1.0" encoding="utf-8"?>
-<?mso-contentType ?>
-<FormTemplates xmlns="http://schemas.microsoft.com/sharepoint/v3/contenttype/forms">
-  <Display>DocumentLibraryForm</Display>
-  <Edit>DocumentLibraryForm</Edit>
-  <New>DocumentLibraryForm</New>
-</FormTemplates>
+<b:Sources xmlns:b="http://schemas.openxmlformats.org/officeDocument/2006/bibliography" xmlns="http://schemas.openxmlformats.org/officeDocument/2006/bibliography" SelectedStyle="\APASixthEditionOfficeOnline.xsl" StyleName="APA" Version="6"/>
 </file>
 
 <file path=customXml/item2.xml><?xml version="1.0" encoding="utf-8"?>
@@ -11337,7 +11235,12 @@
 </file>
 
 <file path=customXml/item3.xml><?xml version="1.0" encoding="utf-8"?>
-<b:Sources xmlns:b="http://schemas.openxmlformats.org/officeDocument/2006/bibliography" xmlns="http://schemas.openxmlformats.org/officeDocument/2006/bibliography" SelectedStyle="\APASixthEditionOfficeOnline.xsl" StyleName="APA" Version="6"/>
+<?mso-contentType ?>
+<FormTemplates xmlns="http://schemas.microsoft.com/sharepoint/v3/contenttype/forms">
+  <Display>DocumentLibraryForm</Display>
+  <Edit>DocumentLibraryForm</Edit>
+  <New>DocumentLibraryForm</New>
+</FormTemplates>
 </file>
 
 <file path=customXml/item4.xml><?xml version="1.0" encoding="utf-8"?>
@@ -11657,9 +11560,9 @@
 </file>
 
 <file path=customXml/itemProps1.xml><?xml version="1.0" encoding="utf-8"?>
-<ds:datastoreItem xmlns:ds="http://schemas.openxmlformats.org/officeDocument/2006/customXml" ds:itemID="{9661752A-6D7B-4880-80FA-DA4AA1F0C9AC}">
+<ds:datastoreItem xmlns:ds="http://schemas.openxmlformats.org/officeDocument/2006/customXml" ds:itemID="{AE11B69E-1E1D-594C-93F8-E6D47A7E6B48}">
   <ds:schemaRefs>
-    <ds:schemaRef ds:uri="http://schemas.microsoft.com/sharepoint/v3/contenttype/forms"/>
+    <ds:schemaRef ds:uri="http://schemas.openxmlformats.org/officeDocument/2006/bibliography"/>
   </ds:schemaRefs>
 </ds:datastoreItem>
 </file>
@@ -11675,13 +11578,34 @@
 </file>
 
 <file path=customXml/itemProps3.xml><?xml version="1.0" encoding="utf-8"?>
-<ds:datastoreItem xmlns:ds="http://schemas.openxmlformats.org/officeDocument/2006/customXml" ds:itemID="{AE11B69E-1E1D-594C-93F8-E6D47A7E6B48}">
+<ds:datastoreItem xmlns:ds="http://schemas.openxmlformats.org/officeDocument/2006/customXml" ds:itemID="{9661752A-6D7B-4880-80FA-DA4AA1F0C9AC}">
   <ds:schemaRefs>
-    <ds:schemaRef ds:uri="http://schemas.openxmlformats.org/officeDocument/2006/bibliography"/>
+    <ds:schemaRef ds:uri="http://schemas.microsoft.com/sharepoint/v3/contenttype/forms"/>
   </ds:schemaRefs>
 </ds:datastoreItem>
 </file>
 
 <file path=customXml/itemProps4.xml><?xml version="1.0" encoding="utf-8"?>
-<ds:datastoreItem xmlns:ds="http://schemas.openxmlformats.org/officeDocument/2006/customXml" ds:itemID="{57A5348D-C154-40AE-9E0E-22C35AC205DE}"/>
+<ds:datastoreItem xmlns:ds="http://schemas.openxmlformats.org/officeDocument/2006/customXml" ds:itemID="{57A5348D-C154-40AE-9E0E-22C35AC205DE}">
+  <ds:schemaRefs>
+    <ds:schemaRef ds:uri="http://schemas.microsoft.com/office/2006/metadata/contentType"/>
+    <ds:schemaRef ds:uri="http://schemas.microsoft.com/office/2006/metadata/properties/metaAttributes"/>
+    <ds:schemaRef ds:uri="http://www.w3.org/2001/XMLSchema"/>
+    <ds:schemaRef ds:uri="http://schemas.microsoft.com/office/2006/metadata/properties"/>
+    <ds:schemaRef ds:uri="f336f4fe-8719-4ea2-b5d6-29b3a580aeb4"/>
+    <ds:schemaRef ds:uri="b57b892a-dd61-4bba-b372-a8d93da2c7e6"/>
+    <ds:schemaRef ds:uri="http://schemas.microsoft.com/office/2006/documentManagement/types"/>
+    <ds:schemaRef ds:uri="http://schemas.microsoft.com/office/infopath/2007/PartnerControls"/>
+    <ds:schemaRef ds:uri="http://schemas.openxmlformats.org/package/2006/metadata/core-properties"/>
+    <ds:schemaRef ds:uri="http://purl.org/dc/elements/1.1/"/>
+    <ds:schemaRef ds:uri="http://purl.org/dc/terms/"/>
+    <ds:schemaRef ds:uri="http://schemas.microsoft.com/internal/obd"/>
+  </ds:schemaRefs>
+</ds:datastoreItem>
+</file>
+
+<file path=docMetadata/LabelInfo.xml><?xml version="1.0" encoding="utf-8"?>
+<clbl:labelList xmlns:clbl="http://schemas.microsoft.com/office/2020/mipLabelMetadata">
+  <clbl:label id="{95c71a0f-75e1-4c8f-90e2-641c9351dd98}" enabled="1" method="Standard" siteId="{3e0088dc-0629-4ae6-aa8c-813e7a296f50}" contentBits="2" removed="0"/>
+</clbl:labelList>
 </file>
</xml_diff>